<commit_message>
Added Dataset part of the report
</commit_message>
<xml_diff>
--- a/Graduation Project.docx
+++ b/Graduation Project.docx
@@ -3943,7 +3943,23 @@
           <w:rFonts w:asciiTheme="majorBidi" w:hAnsiTheme="majorBidi" w:cstheme="majorBidi"/>
           <w:color w:val="000000"/>
         </w:rPr>
-        <w:t>Saudi Sign Language based on Convolutional Neural Networks [11], using a couple of convolution layers, max pooling, and dropout, they achieved 99.47% for the testing data, they have done it by using 40 Saudi signs with about 700 images for each sign. Also, they have two types of applications Mobile application which was built using Flutter with Dart language to program the interface, backend was built using TensorFlow Lite and a Desktop application was built using TKinter.</w:t>
+        <w:t xml:space="preserve">Saudi Sign Language based on Convolutional Neural Networks [11], using a couple of convolution layers, max pooling, and dropout, they achieved 99.47% for the testing data, they have done it by using 40 Saudi signs with about 700 images for each sign. Also, they have two types of applications Mobile application which was built using Flutter with Dart language to program the interface, backend was built using TensorFlow Lite and a Desktop application was built using </w:t>
+      </w:r>
+      <w:proofErr w:type="spellStart"/>
+      <w:r>
+        <w:rPr>
+          <w:rFonts w:asciiTheme="majorBidi" w:hAnsiTheme="majorBidi" w:cstheme="majorBidi"/>
+          <w:color w:val="000000"/>
+        </w:rPr>
+        <w:t>TKinter</w:t>
+      </w:r>
+      <w:proofErr w:type="spellEnd"/>
+      <w:r>
+        <w:rPr>
+          <w:rFonts w:asciiTheme="majorBidi" w:hAnsiTheme="majorBidi" w:cstheme="majorBidi"/>
+          <w:color w:val="000000"/>
+        </w:rPr>
+        <w:t>.</w:t>
       </w:r>
     </w:p>
     <w:p>
@@ -4020,7 +4036,23 @@
           <w:rFonts w:asciiTheme="majorBidi" w:hAnsiTheme="majorBidi" w:cstheme="majorBidi"/>
           <w:color w:val="000000"/>
         </w:rPr>
-        <w:t>In Recognition of American Sign Language Using Image Processing and Machine Learning [15], they used CNN architecture, consisting of multiple convolutional and dense layers, the architecture included 3 groups of 2 convolutional layers followed by a maxpool layer and a dropout layer, and two groups of fully connected layer followed by a dropout layer and one final output layer. The images were captured via the code of opening a webcam through OpenCV and frames will be captured every second which will be stored in another directory where all the input images are stored in another directory and then comparison of the captured image and the pre-stored images are made using SIFT algorithm. SIFT approach takes a picture and transforms it into a “big collection of local feature vectors”, each of the feature vectors never changes to any of scaling, rotation, or translation of the image. The gesture will be identified of the input of hand movement and on the completion of the entire process the application will be then translated into its recognized character or alphabet from the gesture, 1- dimensional array of 26 characters corresponding to alphabets has been passed where the image number stored in the database is provided in the array then the recognized text is converted to speech and an audio output is executed. For the implementation first there is the image acquisition model, then the pre-processing model where improvements are done to the image data to reduce unwanted deviation or enhances image features for further processing, then the cropping to remove the unwanted parts of an image to improve framing, accentuate subject matter or change aspect ratio, then the resizing where images are resized to suit the space allocated or available, then the feature learning which is comprised of one or more convolutional layers and followed by one or more fully connected layers as in a standard multilayer neural network. It implicitly extracts relevant features from a Feed-forward network that can extract topological properties from an image, CNNs are trained with a version of the backpropagation algorithm, then there is pooling layer to reduce the spatial size of the representation to reduce the number of parameters, with filters of size 2x2 applied with a stride of 2 down samples every depth slice in the input by 2 along with both the width and the height, discarding 75% of the activations spatially, using the MAX operation, then the ReLU layer which increases the nonlinear properties, then the fully connected layer where neurons in a fully connected layer have full connections to all activations in the previous layer. The activations are computed with matrix multiplication.</w:t>
+        <w:t xml:space="preserve">In Recognition of American Sign Language Using Image Processing and Machine Learning [15], they used CNN architecture, consisting of multiple convolutional and dense layers, the architecture included 3 groups of 2 convolutional layers followed by a maxpool layer and a dropout layer, and two groups of fully connected layer followed by a dropout layer and one final output layer. The images were captured via the code of opening a webcam through OpenCV and frames will be captured every second which will be stored in another directory where all the input images are stored in another directory and then comparison of the captured image and the pre-stored images are made using SIFT algorithm. SIFT approach takes a picture and transforms it into a “big collection of local feature vectors”, each of the feature vectors never changes to any of scaling, rotation, or translation of the image. The gesture will be identified of the input of hand movement and on the completion of the entire process the application will be then translated into its recognized character or alphabet from the gesture, 1- dimensional array of 26 characters corresponding to alphabets has been passed where the image number stored in the database is provided in the array then the recognized text is converted to speech and an audio output is executed. For the implementation first there is the image acquisition model, then the pre-processing model where improvements are done to the image data to reduce unwanted deviation or enhances image features for further processing, then the cropping to remove the unwanted parts of an image to improve framing, accentuate subject matter or change aspect ratio, then the resizing where images are resized to suit the space allocated or available, then the feature learning which is comprised of one or more convolutional layers and followed by one or more fully connected layers as in a standard multilayer neural network. It implicitly extracts relevant features from a Feed-forward network that can extract topological properties from an image, CNNs are trained with a version of the backpropagation algorithm, then there is pooling layer to reduce the spatial size of the representation to reduce the number of parameters, with filters of size 2x2 applied with a stride of 2 down samples every depth slice in the input by 2 along with both the width and the height, discarding 75% of the activations spatially, using the MAX operation, then the </w:t>
+      </w:r>
+      <w:proofErr w:type="spellStart"/>
+      <w:r>
+        <w:rPr>
+          <w:rFonts w:asciiTheme="majorBidi" w:hAnsiTheme="majorBidi" w:cstheme="majorBidi"/>
+          <w:color w:val="000000"/>
+        </w:rPr>
+        <w:t>ReLU</w:t>
+      </w:r>
+      <w:proofErr w:type="spellEnd"/>
+      <w:r>
+        <w:rPr>
+          <w:rFonts w:asciiTheme="majorBidi" w:hAnsiTheme="majorBidi" w:cstheme="majorBidi"/>
+          <w:color w:val="000000"/>
+        </w:rPr>
+        <w:t xml:space="preserve"> layer which increases the nonlinear properties, then the fully connected layer where neurons in a fully connected layer have full connections to all activations in the previous layer. The activations are computed with matrix multiplication.</w:t>
       </w:r>
     </w:p>
     <w:p>
@@ -4055,7 +4087,39 @@
           <w:rFonts w:asciiTheme="majorBidi" w:hAnsiTheme="majorBidi" w:cstheme="majorBidi"/>
           <w:color w:val="000000"/>
         </w:rPr>
-        <w:t xml:space="preserve">In American Sign Language Recognition Using Deep Learning and Computer Vision [17], they used custom made American language videos for the dataset where each sign is performed five times by a single signer in varying lighting conditions and speed of signing, the videos were recorded on an iPhone 6 camera on 60fps and at 720p resolution, each video was broken down by frame to images and trimmed to 300 frames and then augmented to increase the data set for each sign to 2400 image the data set was then divided into training set (1800) and test set (the rest). CNN (Convolutional Neural Network) model named Inception is used to extract spatial features from the video stream for Sign Language Recognition, and they used a LSTM (Long Short-Term Memory) and, a RNN (Recurrent Neural Network) model to extract temporal features from the video sequences via two methods which are using the outputs from the Softmax and the Pool layer of the CNN respectively. For Gesture detection the used transfer learning to retrain the existing inception model to work on the dataset, inception performs all the convolutions in parallel and concatenates the resulting feature maps before going to the next layer (it repeats the operations to create a deeper network). For Gesture classification, the outputs of the Softmax Layer and the Max </w:t>
+        <w:t xml:space="preserve">In American Sign Language Recognition Using Deep Learning and Computer Vision [17], they used custom made American language videos for the dataset where each sign is performed five times by a single signer in varying lighting conditions and speed of signing, the videos were recorded on an iPhone 6 camera on 60fps and at 720p resolution, each video was broken down by frame to images and trimmed to 300 frames and then augmented to increase the data set for each sign to 2400 image the data set was then divided into training set (1800) and test set (the rest). CNN (Convolutional Neural Network) model named Inception is used to extract spatial features from the video stream for Sign Language Recognition, and they used a LSTM (Long Short-Term Memory) and, a RNN (Recurrent Neural Network) model to extract temporal features from the video sequences via two methods which are using the outputs from the </w:t>
+      </w:r>
+      <w:proofErr w:type="spellStart"/>
+      <w:r>
+        <w:rPr>
+          <w:rFonts w:asciiTheme="majorBidi" w:hAnsiTheme="majorBidi" w:cstheme="majorBidi"/>
+          <w:color w:val="000000"/>
+        </w:rPr>
+        <w:t>Softmax</w:t>
+      </w:r>
+      <w:proofErr w:type="spellEnd"/>
+      <w:r>
+        <w:rPr>
+          <w:rFonts w:asciiTheme="majorBidi" w:hAnsiTheme="majorBidi" w:cstheme="majorBidi"/>
+          <w:color w:val="000000"/>
+        </w:rPr>
+        <w:t xml:space="preserve"> and the Pool layer of the CNN respectively. For Gesture detection the used transfer learning to retrain the existing inception model to work on the dataset, inception performs all the convolutions in parallel and concatenates the resulting feature maps before going to the next layer (it repeats the operations to create a deeper network). For Gesture classification, the outputs of the </w:t>
+      </w:r>
+      <w:proofErr w:type="spellStart"/>
+      <w:r>
+        <w:rPr>
+          <w:rFonts w:asciiTheme="majorBidi" w:hAnsiTheme="majorBidi" w:cstheme="majorBidi"/>
+          <w:color w:val="000000"/>
+        </w:rPr>
+        <w:t>Softmax</w:t>
+      </w:r>
+      <w:proofErr w:type="spellEnd"/>
+      <w:r>
+        <w:rPr>
+          <w:rFonts w:asciiTheme="majorBidi" w:hAnsiTheme="majorBidi" w:cstheme="majorBidi"/>
+          <w:color w:val="000000"/>
+        </w:rPr>
+        <w:t xml:space="preserve"> Layer and the Max </w:t>
       </w:r>
       <w:r>
         <w:rPr>
@@ -4564,7 +4628,71 @@
           <w:rFonts w:asciiTheme="majorBidi" w:hAnsiTheme="majorBidi" w:cstheme="majorBidi"/>
           <w:color w:val="000000"/>
         </w:rPr>
-        <w:t>The open-source framework, TensorFlow object detection API makes it easy to develop, train and deploy an object detection model. They have their framework called the TensorFlow detection model zoo which offers various models for detection that have been pre-trained on the COCO 2017 dataset. The pre-trained TensorFlow model that is being used is SSD MobileNet v2 320 × 320. The SSD MobileNet v2 Object detection model is combined with the FPN-lite feature extractor, shared box predictor, and focal loss with training images scaled to 320 × 320. Pipeline configuration, i.e., the configuration of the pre-trained model is set up and then updated for transfer learning to train it by the created dataset. For configuration, dependencies like TensorFlow, config_util, pipeline_pb2, and text_format have been imported. The major update that has been done is to change the number of classes, which is initially 90 to 26, the number of signs (alphabets) that the model will be trained on. After setting up and updating the configuration, the model was trained in 10000 steps. The hyper-parameter used during the training was to set up the number of steps in which the model will be trained, which was set up to 10000 steps. During the training, the model has some losses such as classification loss, regularization loss, and localization loss. The localization loss is mismatched between the predicted bounding box correction and the true values</w:t>
+        <w:t xml:space="preserve">The open-source framework, TensorFlow object detection API makes it easy to develop, train and deploy an object detection model. They have their framework called the TensorFlow detection model zoo which offers various models for detection that have been pre-trained on the COCO 2017 dataset. The pre-trained TensorFlow model that is being used is SSD </w:t>
+      </w:r>
+      <w:proofErr w:type="spellStart"/>
+      <w:r>
+        <w:rPr>
+          <w:rFonts w:asciiTheme="majorBidi" w:hAnsiTheme="majorBidi" w:cstheme="majorBidi"/>
+          <w:color w:val="000000"/>
+        </w:rPr>
+        <w:t>MobileNet</w:t>
+      </w:r>
+      <w:proofErr w:type="spellEnd"/>
+      <w:r>
+        <w:rPr>
+          <w:rFonts w:asciiTheme="majorBidi" w:hAnsiTheme="majorBidi" w:cstheme="majorBidi"/>
+          <w:color w:val="000000"/>
+        </w:rPr>
+        <w:t xml:space="preserve"> v2 320 × 320. The SSD </w:t>
+      </w:r>
+      <w:proofErr w:type="spellStart"/>
+      <w:r>
+        <w:rPr>
+          <w:rFonts w:asciiTheme="majorBidi" w:hAnsiTheme="majorBidi" w:cstheme="majorBidi"/>
+          <w:color w:val="000000"/>
+        </w:rPr>
+        <w:t>MobileNet</w:t>
+      </w:r>
+      <w:proofErr w:type="spellEnd"/>
+      <w:r>
+        <w:rPr>
+          <w:rFonts w:asciiTheme="majorBidi" w:hAnsiTheme="majorBidi" w:cstheme="majorBidi"/>
+          <w:color w:val="000000"/>
+        </w:rPr>
+        <w:t xml:space="preserve"> v2 Object detection model is combined with the FPN-lite feature extractor, shared box predictor, and focal loss with training images scaled to 320 × 320. Pipeline configuration, i.e., the configuration of the pre-trained model is set up and then updated for transfer learning to train it by the created dataset. For configuration, dependencies like TensorFlow, </w:t>
+      </w:r>
+      <w:proofErr w:type="spellStart"/>
+      <w:r>
+        <w:rPr>
+          <w:rFonts w:asciiTheme="majorBidi" w:hAnsiTheme="majorBidi" w:cstheme="majorBidi"/>
+          <w:color w:val="000000"/>
+        </w:rPr>
+        <w:t>config_util</w:t>
+      </w:r>
+      <w:proofErr w:type="spellEnd"/>
+      <w:r>
+        <w:rPr>
+          <w:rFonts w:asciiTheme="majorBidi" w:hAnsiTheme="majorBidi" w:cstheme="majorBidi"/>
+          <w:color w:val="000000"/>
+        </w:rPr>
+        <w:t xml:space="preserve">, pipeline_pb2, and </w:t>
+      </w:r>
+      <w:proofErr w:type="spellStart"/>
+      <w:r>
+        <w:rPr>
+          <w:rFonts w:asciiTheme="majorBidi" w:hAnsiTheme="majorBidi" w:cstheme="majorBidi"/>
+          <w:color w:val="000000"/>
+        </w:rPr>
+        <w:t>text_format</w:t>
+      </w:r>
+      <w:proofErr w:type="spellEnd"/>
+      <w:r>
+        <w:rPr>
+          <w:rFonts w:asciiTheme="majorBidi" w:hAnsiTheme="majorBidi" w:cstheme="majorBidi"/>
+          <w:color w:val="000000"/>
+        </w:rPr>
+        <w:t xml:space="preserve"> have been imported. The major update that has been done is to change the number of classes, which is initially 90 to 26, the number of signs (alphabets) that the model will be trained on. After setting up and updating the configuration, the model was trained in 10000 steps. The hyper-parameter used during the training was to set up the number of steps in which the model will be trained, which was set up to 10000 steps. During the training, the model has some losses such as classification loss, regularization loss, and localization loss. The localization loss is mismatched between the predicted bounding box correction and the true values</w:t>
       </w:r>
       <w:r>
         <w:rPr>
@@ -5529,13 +5657,23 @@
         <w:t>DATASET</w:t>
       </w:r>
       <w:bookmarkEnd w:id="2"/>
+      <w:r>
+        <w:t xml:space="preserve"> AND FEATURES</w:t>
+      </w:r>
     </w:p>
     <w:p/>
     <w:p>
       <w:pPr>
         <w:pStyle w:val="Heading2"/>
       </w:pPr>
-    </w:p>
+      <w:r>
+        <w:t>Dataset</w:t>
+      </w:r>
+      <w:r>
+        <w:t xml:space="preserve"> Description</w:t>
+      </w:r>
+    </w:p>
+    <w:p/>
     <w:p>
       <w:pPr>
         <w:pStyle w:val="BodyText"/>
@@ -5547,34 +5685,93 @@
         <w:t>World Level American Sign Language</w:t>
       </w:r>
       <w:r>
-        <w:t xml:space="preserve"> (WLASL)</w:t>
-      </w:r>
-      <w:r>
-        <w:t>[25]</w:t>
-      </w:r>
-      <w:r>
-        <w:t xml:space="preserve"> data set from Kaggle, it c</w:t>
-      </w:r>
-      <w:r>
-        <w:t>ontains videos of 2000 words with resolution 320X240</w:t>
-      </w:r>
-      <w:r>
-        <w:t>, where each word</w:t>
-      </w:r>
-      <w:r>
-        <w:t xml:space="preserve"> doesn't have equal number of sample</w:t>
-      </w:r>
-      <w:r>
-        <w:t>s</w:t>
-      </w:r>
-      <w:r>
-        <w:t xml:space="preserve">, and its size is </w:t>
-      </w:r>
-      <w:r>
-        <w:t>5 GB</w:t>
-      </w:r>
-      <w:r>
-        <w:t>.</w:t>
+        <w:t xml:space="preserve"> (WLASL</w:t>
+      </w:r>
+      <w:r>
+        <w:t>) [</w:t>
+      </w:r>
+      <w:r>
+        <w:t>25]</w:t>
+      </w:r>
+      <w:r>
+        <w:t xml:space="preserve"> </w:t>
+      </w:r>
+      <w:r>
+        <w:t>dataset which is uploaded on Kaggle. It is widely used in many research papers cited below, but it has a couple of problems, some of which are:</w:t>
+      </w:r>
+    </w:p>
+    <w:p>
+      <w:pPr>
+        <w:pStyle w:val="BodyText"/>
+        <w:numPr>
+          <w:ilvl w:val="0"/>
+          <w:numId w:val="35"/>
+        </w:numPr>
+      </w:pPr>
+      <w:r>
+        <w:t>It contains both static and dynamic signs which wouldn’t work in our case since we only applied CNNs, and no LSTMs were introduced to our models.</w:t>
+      </w:r>
+    </w:p>
+    <w:p>
+      <w:pPr>
+        <w:pStyle w:val="BodyText"/>
+        <w:numPr>
+          <w:ilvl w:val="0"/>
+          <w:numId w:val="35"/>
+        </w:numPr>
+      </w:pPr>
+      <w:r>
+        <w:t>Some signs’ data are either missing or bad (inaccurate or blurry)</w:t>
+      </w:r>
+    </w:p>
+    <w:p>
+      <w:pPr>
+        <w:pStyle w:val="BodyText"/>
+        <w:numPr>
+          <w:ilvl w:val="0"/>
+          <w:numId w:val="35"/>
+        </w:numPr>
+      </w:pPr>
+      <w:r>
+        <w:t>Contains both videos and images so we had to manually collect the data</w:t>
+      </w:r>
+      <w:r>
+        <w:t xml:space="preserve"> to filter out only the good parts</w:t>
+      </w:r>
+    </w:p>
+    <w:p>
+      <w:pPr>
+        <w:pStyle w:val="BodyText"/>
+      </w:pPr>
+      <w:r>
+        <w:t>So,</w:t>
+      </w:r>
+      <w:r>
+        <w:t xml:space="preserve"> the first thing we did was </w:t>
+      </w:r>
+      <w:r>
+        <w:t xml:space="preserve">create a histogram to show the </w:t>
+      </w:r>
+      <w:r>
+        <w:t xml:space="preserve">top </w:t>
+      </w:r>
+      <w:r>
+        <w:t>25</w:t>
+      </w:r>
+      <w:r>
+        <w:t xml:space="preserve"> signs that have the largest number of clip</w:t>
+      </w:r>
+      <w:r>
+        <w:t>s available in the dataset</w:t>
+      </w:r>
+      <w:r>
+        <w:t xml:space="preserve"> and we showed the ones that have videos in the uploaded dataset, and the ones that are available as links in a JSON file</w:t>
+      </w:r>
+      <w:r>
+        <w:t xml:space="preserve"> </w:t>
+      </w:r>
+      <w:r>
+        <w:t>(these contained both static and dynamic signs)</w:t>
       </w:r>
     </w:p>
     <w:p>
@@ -5585,13 +5782,12 @@
       <w:r>
         <w:rPr>
           <w:noProof/>
-          <w:bdr w:val="none" w:sz="0" w:space="0" w:color="auto" w:frame="1"/>
         </w:rPr>
         <w:drawing>
-          <wp:inline distT="0" distB="0" distL="0" distR="0" wp14:anchorId="6A34EA73" wp14:editId="27F3F65F">
-            <wp:extent cx="5943600" cy="3119120"/>
-            <wp:effectExtent l="0" t="0" r="0" b="5080"/>
-            <wp:docPr id="11" name="Picture 11" descr="Chart, bar chart&#10;&#10;Description automatically generated"/>
+          <wp:inline distT="0" distB="0" distL="0" distR="0" wp14:anchorId="151A7739" wp14:editId="6AA07ADE">
+            <wp:extent cx="5943600" cy="3457575"/>
+            <wp:effectExtent l="0" t="0" r="0" b="9525"/>
+            <wp:docPr id="2" name="Picture 2"/>
             <wp:cNvGraphicFramePr>
               <a:graphicFrameLocks xmlns:a="http://schemas.openxmlformats.org/drawingml/2006/main" noChangeAspect="1"/>
             </wp:cNvGraphicFramePr>
@@ -5599,7 +5795,7 @@
               <a:graphicData uri="http://schemas.openxmlformats.org/drawingml/2006/picture">
                 <pic:pic xmlns:pic="http://schemas.openxmlformats.org/drawingml/2006/picture">
                   <pic:nvPicPr>
-                    <pic:cNvPr id="11" name="Picture 11" descr="Chart, bar chart&#10;&#10;Description automatically generated"/>
+                    <pic:cNvPr id="0" name="Picture 1"/>
                     <pic:cNvPicPr>
                       <a:picLocks noChangeAspect="1" noChangeArrowheads="1"/>
                     </pic:cNvPicPr>
@@ -5620,7 +5816,7 @@
                   <pic:spPr bwMode="auto">
                     <a:xfrm>
                       <a:off x="0" y="0"/>
-                      <a:ext cx="5943600" cy="3119120"/>
+                      <a:ext cx="5943600" cy="3457575"/>
                     </a:xfrm>
                     <a:prstGeom prst="rect">
                       <a:avLst/>
@@ -5642,7 +5838,6 @@
         <w:pStyle w:val="Caption"/>
         <w:jc w:val="center"/>
       </w:pPr>
-      <w:bookmarkStart w:id="3" w:name="_Toc120377983"/>
       <w:r>
         <w:t xml:space="preserve">Figure </w:t>
       </w:r>
@@ -5662,16 +5857,254 @@
         <w:t>1</w:t>
       </w:r>
       <w:r>
+        <w:fldChar w:fldCharType="end"/>
+      </w:r>
+      <w:r>
+        <w:t xml:space="preserve"> </w:t>
+      </w:r>
+      <w:r>
+        <w:t>Top 25 Words Histogram</w:t>
+      </w:r>
+    </w:p>
+    <w:p>
+      <w:pPr>
+        <w:pStyle w:val="BodyText"/>
+      </w:pPr>
+    </w:p>
+    <w:p>
+      <w:pPr>
+        <w:pStyle w:val="BodyText"/>
+      </w:pPr>
+    </w:p>
+    <w:p>
+      <w:pPr>
+        <w:pStyle w:val="BodyText"/>
+      </w:pPr>
+      <w:r>
+        <w:lastRenderedPageBreak/>
+        <w:t xml:space="preserve">Then we </w:t>
+      </w:r>
+      <w:r>
+        <w:t>wanted</w:t>
+      </w:r>
+      <w:r>
+        <w:t xml:space="preserve"> to get the top 10 static words so we can gather as much data as possible to </w:t>
+      </w:r>
+      <w:r>
+        <w:t>increase the data in both the training and validation folders.</w:t>
+      </w:r>
+      <w:r>
+        <w:t xml:space="preserve"> So we manually scanned the entire dataset and found all the static words, appended them into a list, and extracted the top 25 words with the largest amount of data available in the dataset.</w:t>
+      </w:r>
+    </w:p>
+    <w:p>
+      <w:pPr>
+        <w:pStyle w:val="BodyText"/>
+        <w:keepNext/>
+        <w:jc w:val="center"/>
+      </w:pPr>
+      <w:r>
         <w:rPr>
           <w:noProof/>
         </w:rPr>
+        <w:drawing>
+          <wp:inline distT="0" distB="0" distL="0" distR="0" wp14:anchorId="20DCA482" wp14:editId="71E9FAB8">
+            <wp:extent cx="5943600" cy="3263265"/>
+            <wp:effectExtent l="0" t="0" r="0" b="0"/>
+            <wp:docPr id="13" name="Picture 13" descr="Chart, bar chart, histogram&#10;&#10;Description automatically generated"/>
+            <wp:cNvGraphicFramePr>
+              <a:graphicFrameLocks xmlns:a="http://schemas.openxmlformats.org/drawingml/2006/main" noChangeAspect="1"/>
+            </wp:cNvGraphicFramePr>
+            <a:graphic xmlns:a="http://schemas.openxmlformats.org/drawingml/2006/main">
+              <a:graphicData uri="http://schemas.openxmlformats.org/drawingml/2006/picture">
+                <pic:pic xmlns:pic="http://schemas.openxmlformats.org/drawingml/2006/picture">
+                  <pic:nvPicPr>
+                    <pic:cNvPr id="13" name="Picture 13" descr="Chart, bar chart, histogram&#10;&#10;Description automatically generated"/>
+                    <pic:cNvPicPr>
+                      <a:picLocks noChangeAspect="1" noChangeArrowheads="1"/>
+                    </pic:cNvPicPr>
+                  </pic:nvPicPr>
+                  <pic:blipFill>
+                    <a:blip r:embed="rId14">
+                      <a:extLst>
+                        <a:ext uri="{28A0092B-C50C-407E-A947-70E740481C1C}">
+                          <a14:useLocalDpi xmlns:a14="http://schemas.microsoft.com/office/drawing/2010/main" val="0"/>
+                        </a:ext>
+                      </a:extLst>
+                    </a:blip>
+                    <a:srcRect/>
+                    <a:stretch>
+                      <a:fillRect/>
+                    </a:stretch>
+                  </pic:blipFill>
+                  <pic:spPr bwMode="auto">
+                    <a:xfrm>
+                      <a:off x="0" y="0"/>
+                      <a:ext cx="5943600" cy="3263265"/>
+                    </a:xfrm>
+                    <a:prstGeom prst="rect">
+                      <a:avLst/>
+                    </a:prstGeom>
+                    <a:noFill/>
+                    <a:ln>
+                      <a:noFill/>
+                    </a:ln>
+                  </pic:spPr>
+                </pic:pic>
+              </a:graphicData>
+            </a:graphic>
+          </wp:inline>
+        </w:drawing>
+      </w:r>
+    </w:p>
+    <w:p>
+      <w:pPr>
+        <w:pStyle w:val="Caption"/>
+        <w:jc w:val="center"/>
+      </w:pPr>
+      <w:r>
+        <w:t xml:space="preserve">Figure </w:t>
+      </w:r>
+      <w:r>
+        <w:fldChar w:fldCharType="begin"/>
+      </w:r>
+      <w:r>
+        <w:instrText xml:space="preserve"> SEQ Figure \* ARABIC </w:instrText>
+      </w:r>
+      <w:r>
+        <w:fldChar w:fldCharType="separate"/>
+      </w:r>
+      <w:r>
+        <w:rPr>
+          <w:noProof/>
+        </w:rPr>
+        <w:t>2</w:t>
+      </w:r>
+      <w:r>
         <w:fldChar w:fldCharType="end"/>
       </w:r>
       <w:r>
-        <w:t>: Histogram of the original dataset</w:t>
-      </w:r>
-      <w:bookmarkEnd w:id="3"/>
-    </w:p>
+        <w:t xml:space="preserve"> </w:t>
+      </w:r>
+      <w:r>
+        <w:t xml:space="preserve">Top 25 </w:t>
+      </w:r>
+      <w:r>
+        <w:t>Static Words Histogram</w:t>
+      </w:r>
+    </w:p>
+    <w:p>
+      <w:pPr>
+        <w:pStyle w:val="BodyText"/>
+      </w:pPr>
+    </w:p>
+    <w:p>
+      <w:pPr>
+        <w:pStyle w:val="BodyText"/>
+      </w:pPr>
+      <w:r>
+        <w:t xml:space="preserve"> </w:t>
+      </w:r>
+      <w:r>
+        <w:t>Then we tried training the model on the collected dataset, but the results weren’t so good neither on test pictures nor in a real-time setting.</w:t>
+      </w:r>
+    </w:p>
+    <w:p>
+      <w:pPr>
+        <w:pStyle w:val="BodyText"/>
+      </w:pPr>
+      <w:r>
+        <w:t xml:space="preserve">The second iteration </w:t>
+      </w:r>
+      <w:r>
+        <w:t xml:space="preserve">of the dataset was that we used YouTube and ASL Sign Bank [26] to </w:t>
+      </w:r>
+      <w:r>
+        <w:t>crop frames of the signed words in a 1080 x 1080 resolution, we included the whole body, the hands, and the background for this iteration.</w:t>
+      </w:r>
+      <w:r>
+        <w:t xml:space="preserve"> We collected 40 images per sign all the same size, then we split the data 75% train and 25% validation (30 and 10 images respectively). Then we trained VGG16 model on the collected dataset, and the results weren’t good either.</w:t>
+      </w:r>
+    </w:p>
+    <w:p>
+      <w:pPr>
+        <w:pStyle w:val="BodyText"/>
+        <w:keepNext/>
+      </w:pPr>
+      <w:r>
+        <w:t>For the third iteration, we wanted to train on the hands only, so we</w:t>
+      </w:r>
+      <w:r>
+        <w:t xml:space="preserve"> looked up ways of cropping the hands, the first method we found was </w:t>
+      </w:r>
+      <w:proofErr w:type="spellStart"/>
+      <w:r>
+        <w:t>LabelImg</w:t>
+      </w:r>
+      <w:proofErr w:type="spellEnd"/>
+      <w:r>
+        <w:t xml:space="preserve"> which was very easy, but not very optimal as </w:t>
+      </w:r>
+      <w:r>
+        <w:lastRenderedPageBreak/>
+        <w:t>we had to manually draw boxes around the entire dataset, and it wasn’t very optimal on the long run as well, because if we added data we’d have to manually update the boxes.</w:t>
+      </w:r>
+    </w:p>
+    <w:p>
+      <w:pPr>
+        <w:pStyle w:val="BodyText"/>
+        <w:keepNext/>
+      </w:pPr>
+      <w:r>
+        <w:t xml:space="preserve">The second method we found was </w:t>
+      </w:r>
+      <w:proofErr w:type="spellStart"/>
+      <w:r>
+        <w:t>MediaPipe</w:t>
+      </w:r>
+      <w:proofErr w:type="spellEnd"/>
+      <w:r>
+        <w:t xml:space="preserve"> Hand-Detection module. </w:t>
+      </w:r>
+      <w:proofErr w:type="spellStart"/>
+      <w:r>
+        <w:t>MediaPipe</w:t>
+      </w:r>
+      <w:proofErr w:type="spellEnd"/>
+      <w:r>
+        <w:t xml:space="preserve"> is a Python library that contains a lot of automatic detection modules such as a Face Detector, or a Body Pose Detector, but we’ll only be using the Hand Detector in our project.</w:t>
+      </w:r>
+    </w:p>
+    <w:p>
+      <w:pPr>
+        <w:pStyle w:val="BodyText"/>
+        <w:keepNext/>
+      </w:pPr>
+      <w:r>
+        <w:t xml:space="preserve">The final dataset contained </w:t>
+      </w:r>
+      <w:r>
+        <w:t xml:space="preserve">15 words, each word consists of 60 training images and 20 validation images, half of each is flipped to allow for both left and </w:t>
+      </w:r>
+      <w:r>
+        <w:t>right-handed</w:t>
+      </w:r>
+      <w:r>
+        <w:t xml:space="preserve"> signs</w:t>
+      </w:r>
+      <w:r>
+        <w:t>. All in a 350 x 350 resolution for uniform training.</w:t>
+      </w:r>
+    </w:p>
+    <w:p>
+      <w:pPr>
+        <w:pStyle w:val="Heading2"/>
+      </w:pPr>
+      <w:r>
+        <w:t>Pre-processing and data augmentation</w:t>
+      </w:r>
+    </w:p>
+    <w:p/>
     <w:p>
       <w:r>
         <w:t xml:space="preserve">For our initial model, we </w:t>
@@ -5683,7 +6116,13 @@
         <w:t xml:space="preserve"> static</w:t>
       </w:r>
       <w:r>
-        <w:t xml:space="preserve"> signs which are (bed, shirt, wrong, cow, full, water, show, sick, police, sandwich, father, have). Since the signs had an unequal number of videos, we had to collect videos from other sources so that each sign would have total of 30 videos, performed by different signers in varying lighting conditions and speed of signing with different yet simple backgrounds for the purpose of making our model more accurate and </w:t>
+        <w:t xml:space="preserve"> signs which are (bed, shirt, wrong, cow, full, water, show, sick, police, sandwich, father, have). Since the signs had an unequal number of videos, we had to collect videos from other sources so that each sign would have total of </w:t>
+      </w:r>
+      <w:r>
+        <w:t>4</w:t>
+      </w:r>
+      <w:r>
+        <w:t xml:space="preserve">0 videos, performed by different signers in varying lighting conditions and speed of signing with different yet simple backgrounds for the purpose of making our model more accurate and </w:t>
       </w:r>
       <w:r>
         <w:t>robust</w:t>
@@ -5768,35 +6207,422 @@
         <w:pStyle w:val="BodyText"/>
       </w:pPr>
       <w:r>
+        <w:t xml:space="preserve">Then we </w:t>
+      </w:r>
+      <w:r>
+        <w:t>integrated the Hand Detection module from Media Pipe</w:t>
+      </w:r>
+      <w:r>
+        <w:t xml:space="preserve">, and we used it to draw a bounding box around the detected hand. Then, we extracted that bounding box as a frame on </w:t>
+      </w:r>
+      <w:r>
+        <w:t>its</w:t>
+      </w:r>
+      <w:r>
+        <w:t xml:space="preserve"> own</w:t>
+      </w:r>
+      <w:r>
+        <w:t xml:space="preserve">. Then we used the extracted frame to fill a 350 x 350 box, the remaining areas are filled with white. We had to account for the orientation of the hand </w:t>
+      </w:r>
+      <w:r>
+        <w:t>to</w:t>
+      </w:r>
+      <w:r>
+        <w:t xml:space="preserve"> fill either left and right or top and bottom. </w:t>
+      </w:r>
+      <w:r>
+        <w:t>So,</w:t>
+      </w:r>
+      <w:r>
+        <w:t xml:space="preserve"> we found the larger dimension of the X and Y and filled the white spaces accordingly.</w:t>
+      </w:r>
+      <w:r>
+        <w:t xml:space="preserve"> If the X is larger, that means that the hand is horizontal, and we fill top and bottom parts, and if the Y is larger, that means that the hand is vertical, and we fill right and left.</w:t>
+      </w:r>
+      <w:r>
         <w:t xml:space="preserve"> </w:t>
       </w:r>
-      <w:r>
-        <w:t xml:space="preserve">We tried training on the dataset we had at the time, but the results were very poor, so we thought about implementing a hand detection module for ease of automating the hand cropping process. </w:t>
+    </w:p>
+    <w:p>
+      <w:pPr>
+        <w:pStyle w:val="BodyText"/>
+      </w:pPr>
+      <w:r>
+        <w:t>Then we looped on all words, each one contained in a folder, and we applied the aforementioned method on it, and saved the pictures in a separate folder.</w:t>
+      </w:r>
+    </w:p>
+    <w:p>
+      <w:pPr>
+        <w:pStyle w:val="BodyText"/>
+        <w:keepNext/>
+        <w:jc w:val="center"/>
+      </w:pPr>
+      <w:r>
+        <w:rPr>
+          <w:noProof/>
+        </w:rPr>
+        <w:drawing>
+          <wp:inline distT="0" distB="0" distL="0" distR="0" wp14:anchorId="2BA2B2FA" wp14:editId="2A15D695">
+            <wp:extent cx="1609344" cy="1609344"/>
+            <wp:effectExtent l="0" t="0" r="0" b="0"/>
+            <wp:docPr id="5" name="Picture 5"/>
+            <wp:cNvGraphicFramePr>
+              <a:graphicFrameLocks xmlns:a="http://schemas.openxmlformats.org/drawingml/2006/main" noChangeAspect="1"/>
+            </wp:cNvGraphicFramePr>
+            <a:graphic xmlns:a="http://schemas.openxmlformats.org/drawingml/2006/main">
+              <a:graphicData uri="http://schemas.openxmlformats.org/drawingml/2006/picture">
+                <pic:pic xmlns:pic="http://schemas.openxmlformats.org/drawingml/2006/picture">
+                  <pic:nvPicPr>
+                    <pic:cNvPr id="0" name="Picture 5"/>
+                    <pic:cNvPicPr>
+                      <a:picLocks noChangeAspect="1" noChangeArrowheads="1"/>
+                    </pic:cNvPicPr>
+                  </pic:nvPicPr>
+                  <pic:blipFill>
+                    <a:blip r:embed="rId15">
+                      <a:extLst>
+                        <a:ext uri="{28A0092B-C50C-407E-A947-70E740481C1C}">
+                          <a14:useLocalDpi xmlns:a14="http://schemas.microsoft.com/office/drawing/2010/main" val="0"/>
+                        </a:ext>
+                      </a:extLst>
+                    </a:blip>
+                    <a:srcRect/>
+                    <a:stretch>
+                      <a:fillRect/>
+                    </a:stretch>
+                  </pic:blipFill>
+                  <pic:spPr bwMode="auto">
+                    <a:xfrm>
+                      <a:off x="0" y="0"/>
+                      <a:ext cx="1619192" cy="1619192"/>
+                    </a:xfrm>
+                    <a:prstGeom prst="rect">
+                      <a:avLst/>
+                    </a:prstGeom>
+                    <a:noFill/>
+                    <a:ln>
+                      <a:noFill/>
+                    </a:ln>
+                  </pic:spPr>
+                </pic:pic>
+              </a:graphicData>
+            </a:graphic>
+          </wp:inline>
+        </w:drawing>
+      </w:r>
+    </w:p>
+    <w:p>
+      <w:pPr>
+        <w:pStyle w:val="Caption"/>
+        <w:jc w:val="center"/>
+      </w:pPr>
+      <w:r>
+        <w:t xml:space="preserve">Figure </w:t>
+      </w:r>
+      <w:r>
+        <w:fldChar w:fldCharType="begin"/>
+      </w:r>
+      <w:r>
+        <w:instrText xml:space="preserve"> SEQ Figure \* ARABIC </w:instrText>
+      </w:r>
+      <w:r>
+        <w:fldChar w:fldCharType="separate"/>
+      </w:r>
+      <w:r>
+        <w:rPr>
+          <w:noProof/>
+        </w:rPr>
+        <w:t>3</w:t>
+      </w:r>
+      <w:r>
+        <w:fldChar w:fldCharType="end"/>
+      </w:r>
+      <w:r>
+        <w:t xml:space="preserve"> Gathered Dataset Cropped</w:t>
+      </w:r>
+    </w:p>
+    <w:p>
+      <w:pPr>
+        <w:pStyle w:val="BodyText"/>
+        <w:keepNext/>
+      </w:pPr>
+      <w:r>
+        <w:lastRenderedPageBreak/>
+        <w:t>Then after training, the model managed to predict some words with a lot more accuracy than other</w:t>
+      </w:r>
+      <w:r>
+        <w:t xml:space="preserve">s. </w:t>
       </w:r>
       <w:r>
         <w:t>So,</w:t>
       </w:r>
       <w:r>
-        <w:t xml:space="preserve"> we used the MediaPipe HandDetection module and modified the HandDetector class to draw our own boxes when needed. </w:t>
-      </w:r>
-    </w:p>
-    <w:p>
-      <w:pPr>
-        <w:pStyle w:val="BodyText"/>
-      </w:pPr>
-    </w:p>
-    <w:p>
-      <w:pPr>
-        <w:pStyle w:val="BodyText"/>
-      </w:pPr>
-      <w:r>
-        <w:lastRenderedPageBreak/>
-        <w:t>Then we did the same with the validation dataset and trained the model. The results were amazing but then we decided to increase the dataset for the sake of augmentation and including additional words, so we recorded our own data (after referring to how each word is signed first) and we gathered a total of 40 images per word, flipped these 40 images vertically to generate a total of 80 images, then we took 20 (10 normal and 10 flipped) of each word and transferred it to the validation dataset.</w:t>
-      </w:r>
-    </w:p>
-    <w:p>
-      <w:pPr>
-        <w:pStyle w:val="BodyText"/>
+        <w:t xml:space="preserve"> we thought of three solutions:</w:t>
+      </w:r>
+    </w:p>
+    <w:p>
+      <w:pPr>
+        <w:pStyle w:val="BodyText"/>
+        <w:keepNext/>
+        <w:numPr>
+          <w:ilvl w:val="0"/>
+          <w:numId w:val="37"/>
+        </w:numPr>
+      </w:pPr>
+      <w:r>
+        <w:t>Change the model architecture</w:t>
+      </w:r>
+    </w:p>
+    <w:p>
+      <w:pPr>
+        <w:pStyle w:val="BodyText"/>
+        <w:keepNext/>
+        <w:numPr>
+          <w:ilvl w:val="0"/>
+          <w:numId w:val="37"/>
+        </w:numPr>
+      </w:pPr>
+      <w:r>
+        <w:t>Get more data</w:t>
+      </w:r>
+    </w:p>
+    <w:p>
+      <w:pPr>
+        <w:pStyle w:val="BodyText"/>
+        <w:keepNext/>
+        <w:numPr>
+          <w:ilvl w:val="0"/>
+          <w:numId w:val="37"/>
+        </w:numPr>
+      </w:pPr>
+      <w:r>
+        <w:t>Change the pre-processing algorithm</w:t>
+      </w:r>
+    </w:p>
+    <w:p>
+      <w:pPr>
+        <w:pStyle w:val="BodyText"/>
+        <w:keepNext/>
+      </w:pPr>
+      <w:r>
+        <w:t>After trying different model architectures, we found the results of the other models to be either identical to the one we already used at the time or worse. So, we tried changing the pre-processing algorithm, but we couldn’t think of any better</w:t>
+      </w:r>
+      <w:r>
+        <w:t xml:space="preserve"> algorithm that could be both scalable and efficient.</w:t>
+      </w:r>
+    </w:p>
+    <w:p>
+      <w:pPr>
+        <w:pStyle w:val="BodyText"/>
+        <w:keepNext/>
+      </w:pPr>
+      <w:r>
+        <w:t xml:space="preserve">So that brought us to number two, which is getting more data. </w:t>
+      </w:r>
+      <w:r>
+        <w:t xml:space="preserve">After searching and getting as many images as we possibly could, it was still not enough. So, we gathered the data ourselves. We applied the pre-processing algorithm of cropping the bounding box and transferring it to a 350 x 350 image, then we added that if we pressed </w:t>
+      </w:r>
+      <w:r>
+        <w:t>“</w:t>
+      </w:r>
+      <w:r>
+        <w:t>S</w:t>
+      </w:r>
+      <w:r>
+        <w:t>”</w:t>
+      </w:r>
+      <w:r>
+        <w:t xml:space="preserve"> we’d save the photo with a unique name that properly signifies what that word is (</w:t>
+      </w:r>
+      <w:r>
+        <w:t xml:space="preserve">e.g. </w:t>
+      </w:r>
+      <w:r>
+        <w:t>shirt_</w:t>
+      </w:r>
+      <w:r>
+        <w:t>2)</w:t>
+      </w:r>
+      <w:r>
+        <w:t>.</w:t>
+      </w:r>
+    </w:p>
+    <w:p>
+      <w:pPr>
+        <w:pStyle w:val="BodyText"/>
+        <w:keepNext/>
+      </w:pPr>
+      <w:r>
+        <w:t>After finishing, we’d have gathered 40 images for each word. And to make the model more robust, and allow for both left and right-handed signs, we looped on all folders, and vertically flipped the images. After flipping, we ended up with 80 images for each word, which were then split into 60 training (30 normal and 30 flipped) and 20 validation (10 normal and 10 flipped)</w:t>
+      </w:r>
+      <w:r>
+        <w:t xml:space="preserve"> all of size 350 x 350.</w:t>
+      </w:r>
+    </w:p>
+    <w:p>
+      <w:pPr>
+        <w:pStyle w:val="BodyText"/>
+        <w:keepNext/>
+        <w:jc w:val="center"/>
+      </w:pPr>
+      <w:r>
+        <w:rPr>
+          <w:noProof/>
+        </w:rPr>
+        <w:drawing>
+          <wp:anchor distT="0" distB="0" distL="114300" distR="114300" simplePos="0" relativeHeight="251701248" behindDoc="1" locked="0" layoutInCell="1" allowOverlap="1" wp14:anchorId="2C98E836" wp14:editId="769DC44F">
+            <wp:simplePos x="0" y="0"/>
+            <wp:positionH relativeFrom="column">
+              <wp:posOffset>3554628</wp:posOffset>
+            </wp:positionH>
+            <wp:positionV relativeFrom="paragraph">
+              <wp:posOffset>6071</wp:posOffset>
+            </wp:positionV>
+            <wp:extent cx="1638605" cy="1638605"/>
+            <wp:effectExtent l="0" t="0" r="0" b="0"/>
+            <wp:wrapTight wrapText="bothSides">
+              <wp:wrapPolygon edited="0">
+                <wp:start x="0" y="0"/>
+                <wp:lineTo x="0" y="21349"/>
+                <wp:lineTo x="21349" y="21349"/>
+                <wp:lineTo x="21349" y="0"/>
+                <wp:lineTo x="0" y="0"/>
+              </wp:wrapPolygon>
+            </wp:wrapTight>
+            <wp:docPr id="12" name="Picture 12"/>
+            <wp:cNvGraphicFramePr>
+              <a:graphicFrameLocks xmlns:a="http://schemas.openxmlformats.org/drawingml/2006/main" noChangeAspect="1"/>
+            </wp:cNvGraphicFramePr>
+            <a:graphic xmlns:a="http://schemas.openxmlformats.org/drawingml/2006/main">
+              <a:graphicData uri="http://schemas.openxmlformats.org/drawingml/2006/picture">
+                <pic:pic xmlns:pic="http://schemas.openxmlformats.org/drawingml/2006/picture">
+                  <pic:nvPicPr>
+                    <pic:cNvPr id="0" name="Picture 7"/>
+                    <pic:cNvPicPr>
+                      <a:picLocks noChangeAspect="1" noChangeArrowheads="1"/>
+                    </pic:cNvPicPr>
+                  </pic:nvPicPr>
+                  <pic:blipFill>
+                    <a:blip r:embed="rId16">
+                      <a:extLst>
+                        <a:ext uri="{28A0092B-C50C-407E-A947-70E740481C1C}">
+                          <a14:useLocalDpi xmlns:a14="http://schemas.microsoft.com/office/drawing/2010/main" val="0"/>
+                        </a:ext>
+                      </a:extLst>
+                    </a:blip>
+                    <a:srcRect/>
+                    <a:stretch>
+                      <a:fillRect/>
+                    </a:stretch>
+                  </pic:blipFill>
+                  <pic:spPr bwMode="auto">
+                    <a:xfrm>
+                      <a:off x="0" y="0"/>
+                      <a:ext cx="1638605" cy="1638605"/>
+                    </a:xfrm>
+                    <a:prstGeom prst="rect">
+                      <a:avLst/>
+                    </a:prstGeom>
+                    <a:noFill/>
+                    <a:ln>
+                      <a:noFill/>
+                    </a:ln>
+                  </pic:spPr>
+                </pic:pic>
+              </a:graphicData>
+            </a:graphic>
+          </wp:anchor>
+        </w:drawing>
+      </w:r>
+      <w:r>
+        <w:rPr>
+          <w:noProof/>
+        </w:rPr>
+        <w:drawing>
+          <wp:inline distT="0" distB="0" distL="0" distR="0" wp14:anchorId="0ABC67BD" wp14:editId="7DA71B97">
+            <wp:extent cx="1631213" cy="1631213"/>
+            <wp:effectExtent l="0" t="0" r="7620" b="7620"/>
+            <wp:docPr id="9" name="Picture 9"/>
+            <wp:cNvGraphicFramePr>
+              <a:graphicFrameLocks xmlns:a="http://schemas.openxmlformats.org/drawingml/2006/main" noChangeAspect="1"/>
+            </wp:cNvGraphicFramePr>
+            <a:graphic xmlns:a="http://schemas.openxmlformats.org/drawingml/2006/main">
+              <a:graphicData uri="http://schemas.openxmlformats.org/drawingml/2006/picture">
+                <pic:pic xmlns:pic="http://schemas.openxmlformats.org/drawingml/2006/picture">
+                  <pic:nvPicPr>
+                    <pic:cNvPr id="0" name="Picture 6"/>
+                    <pic:cNvPicPr>
+                      <a:picLocks noChangeAspect="1" noChangeArrowheads="1"/>
+                    </pic:cNvPicPr>
+                  </pic:nvPicPr>
+                  <pic:blipFill>
+                    <a:blip r:embed="rId17">
+                      <a:extLst>
+                        <a:ext uri="{28A0092B-C50C-407E-A947-70E740481C1C}">
+                          <a14:useLocalDpi xmlns:a14="http://schemas.microsoft.com/office/drawing/2010/main" val="0"/>
+                        </a:ext>
+                      </a:extLst>
+                    </a:blip>
+                    <a:srcRect/>
+                    <a:stretch>
+                      <a:fillRect/>
+                    </a:stretch>
+                  </pic:blipFill>
+                  <pic:spPr bwMode="auto">
+                    <a:xfrm>
+                      <a:off x="0" y="0"/>
+                      <a:ext cx="1639551" cy="1639551"/>
+                    </a:xfrm>
+                    <a:prstGeom prst="rect">
+                      <a:avLst/>
+                    </a:prstGeom>
+                    <a:noFill/>
+                    <a:ln>
+                      <a:noFill/>
+                    </a:ln>
+                  </pic:spPr>
+                </pic:pic>
+              </a:graphicData>
+            </a:graphic>
+          </wp:inline>
+        </w:drawing>
+      </w:r>
+    </w:p>
+    <w:p>
+      <w:pPr>
+        <w:pStyle w:val="Caption"/>
+        <w:jc w:val="center"/>
+      </w:pPr>
+      <w:r>
+        <w:t xml:space="preserve">Figure </w:t>
+      </w:r>
+      <w:r>
+        <w:fldChar w:fldCharType="begin"/>
+      </w:r>
+      <w:r>
+        <w:instrText xml:space="preserve"> SEQ Figure \* ARABIC </w:instrText>
+      </w:r>
+      <w:r>
+        <w:fldChar w:fldCharType="separate"/>
+      </w:r>
+      <w:r>
+        <w:rPr>
+          <w:noProof/>
+        </w:rPr>
+        <w:t>4</w:t>
+      </w:r>
+      <w:r>
+        <w:fldChar w:fldCharType="end"/>
+      </w:r>
+      <w:r>
+        <w:t xml:space="preserve"> Flipped Image</w:t>
+      </w:r>
+    </w:p>
+    <w:p>
+      <w:pPr>
+        <w:pStyle w:val="BodyText"/>
+        <w:keepNext/>
+        <w:jc w:val="center"/>
       </w:pPr>
     </w:p>
     <w:p>
@@ -5804,7 +6630,7 @@
         <w:pStyle w:val="Heading1"/>
         <w:jc w:val="left"/>
       </w:pPr>
-      <w:bookmarkStart w:id="4" w:name="_Toc120351394"/>
+      <w:bookmarkStart w:id="3" w:name="_Toc120351394"/>
       <w:r>
         <w:t>METHODOLOGY</w:t>
       </w:r>
@@ -5851,15 +6677,28 @@
       <w:r>
         <w:t xml:space="preserve"> we thought about normalizing the data by only detecting the hands, which is why we imported </w:t>
       </w:r>
+      <w:proofErr w:type="spellStart"/>
       <w:r>
         <w:rPr>
           <w:b/>
           <w:bCs/>
         </w:rPr>
-        <w:t xml:space="preserve">MediaPipe’s Hand Detection Module </w:t>
-      </w:r>
-      <w:r>
-        <w:t xml:space="preserve">which detects hands in a rendered frame and draws a bounding box around it. Then we wanted to generate an automatically cropped dataset for scalability, so the process was as follows: </w:t>
+        <w:t>MediaPipe’s</w:t>
+      </w:r>
+      <w:proofErr w:type="spellEnd"/>
+      <w:r>
+        <w:rPr>
+          <w:b/>
+          <w:bCs/>
+        </w:rPr>
+        <w:t xml:space="preserve"> Hand Detection Module </w:t>
+      </w:r>
+      <w:r>
+        <w:t xml:space="preserve">which detects hands in </w:t>
+      </w:r>
+      <w:r>
+        <w:lastRenderedPageBreak/>
+        <w:t xml:space="preserve">a rendered frame and draws a bounding box around it. Then we wanted to generate an automatically cropped dataset for scalability, so the process was as follows: </w:t>
       </w:r>
     </w:p>
     <w:p>
@@ -6004,7 +6843,6 @@
         <w:pStyle w:val="BodyText"/>
       </w:pPr>
       <w:r>
-        <w:lastRenderedPageBreak/>
         <w:t xml:space="preserve">The second thing we thought of was graphing the predicted values of each word as percentages of the total and creating a threshold, because we thought that the confidence would be significantly lower when predicting signs during transitions, but that was not the case at all. In fact, the model would predict with 99% or even 100% confidence. So the threshold we made was at 99.999999% which means that if the confidence is higher than that number, then it shows the predicted sign, if it’s not, then it doesn’t show the predicted sign. That almost solved the problem of transitions, but it didn’t work in all </w:t>
       </w:r>
       <w:r>
@@ -6060,23 +6898,24 @@
         <w:jc w:val="left"/>
       </w:pPr>
       <w:r>
+        <w:lastRenderedPageBreak/>
         <w:t>EXPERIMENTAL EVALUATION AND RESULTS</w:t>
       </w:r>
-      <w:bookmarkEnd w:id="4"/>
+      <w:bookmarkEnd w:id="3"/>
     </w:p>
     <w:p>
       <w:pPr>
         <w:pStyle w:val="Heading1"/>
         <w:jc w:val="left"/>
       </w:pPr>
-      <w:bookmarkStart w:id="5" w:name="_Toc120351395"/>
+      <w:bookmarkStart w:id="4" w:name="_Toc120351395"/>
       <w:r>
         <w:t>C</w:t>
       </w:r>
       <w:r>
         <w:t>ONCULSION</w:t>
       </w:r>
-      <w:bookmarkEnd w:id="5"/>
+      <w:bookmarkEnd w:id="4"/>
       <w:r>
         <w:t xml:space="preserve"> </w:t>
       </w:r>
@@ -6229,11 +7068,12 @@
         <w:pStyle w:val="Heading1"/>
         <w:jc w:val="left"/>
       </w:pPr>
-      <w:bookmarkStart w:id="6" w:name="_Toc120351396"/>
-      <w:r>
+      <w:bookmarkStart w:id="5" w:name="_Toc120351396"/>
+      <w:r>
+        <w:lastRenderedPageBreak/>
         <w:t>REFERENCES</w:t>
       </w:r>
-      <w:bookmarkEnd w:id="6"/>
+      <w:bookmarkEnd w:id="5"/>
     </w:p>
     <w:p>
       <w:pPr>
@@ -6268,7 +7108,39 @@
           <w:rFonts w:cstheme="majorBidi"/>
           <w:sz w:val="22"/>
         </w:rPr>
-        <w:t>Brandon Garcia, Sigberto Alarcon Viesca, Real-time American Sign Language Recognition with Convolutional Neural Networks, Stanford University, Stanford, CA.</w:t>
+        <w:t xml:space="preserve">Brandon Garcia, </w:t>
+      </w:r>
+      <w:proofErr w:type="spellStart"/>
+      <w:r>
+        <w:rPr>
+          <w:rFonts w:cstheme="majorBidi"/>
+          <w:sz w:val="22"/>
+        </w:rPr>
+        <w:t>Sigberto</w:t>
+      </w:r>
+      <w:proofErr w:type="spellEnd"/>
+      <w:r>
+        <w:rPr>
+          <w:rFonts w:cstheme="majorBidi"/>
+          <w:sz w:val="22"/>
+        </w:rPr>
+        <w:t xml:space="preserve"> Alarcon </w:t>
+      </w:r>
+      <w:proofErr w:type="spellStart"/>
+      <w:r>
+        <w:rPr>
+          <w:rFonts w:cstheme="majorBidi"/>
+          <w:sz w:val="22"/>
+        </w:rPr>
+        <w:t>Viesca</w:t>
+      </w:r>
+      <w:proofErr w:type="spellEnd"/>
+      <w:r>
+        <w:rPr>
+          <w:rFonts w:cstheme="majorBidi"/>
+          <w:sz w:val="22"/>
+        </w:rPr>
+        <w:t>, Real-time American Sign Language Recognition with Convolutional Neural Networks, Stanford University, Stanford, CA.</w:t>
       </w:r>
     </w:p>
     <w:p>
@@ -6288,7 +7160,55 @@
           <w:rFonts w:cstheme="majorBidi"/>
           <w:sz w:val="22"/>
         </w:rPr>
-        <w:t>Veronica J., Schmalz, Real-time Italian Sign Language Recognition with Deep Learning, Freie Universität Bozen-Bolzano, Bozen, Italy.</w:t>
+        <w:t xml:space="preserve">Veronica J., Schmalz, Real-time Italian Sign Language Recognition with Deep Learning, </w:t>
+      </w:r>
+      <w:proofErr w:type="spellStart"/>
+      <w:r>
+        <w:rPr>
+          <w:rFonts w:cstheme="majorBidi"/>
+          <w:sz w:val="22"/>
+        </w:rPr>
+        <w:t>Freie</w:t>
+      </w:r>
+      <w:proofErr w:type="spellEnd"/>
+      <w:r>
+        <w:rPr>
+          <w:rFonts w:cstheme="majorBidi"/>
+          <w:sz w:val="22"/>
+        </w:rPr>
+        <w:t xml:space="preserve"> Universität </w:t>
+      </w:r>
+      <w:proofErr w:type="spellStart"/>
+      <w:r>
+        <w:rPr>
+          <w:rFonts w:cstheme="majorBidi"/>
+          <w:sz w:val="22"/>
+        </w:rPr>
+        <w:t>Bozen</w:t>
+      </w:r>
+      <w:proofErr w:type="spellEnd"/>
+      <w:r>
+        <w:rPr>
+          <w:rFonts w:cstheme="majorBidi"/>
+          <w:sz w:val="22"/>
+        </w:rPr>
+        <w:t xml:space="preserve">-Bolzano, </w:t>
+      </w:r>
+      <w:proofErr w:type="spellStart"/>
+      <w:r>
+        <w:rPr>
+          <w:rFonts w:cstheme="majorBidi"/>
+          <w:sz w:val="22"/>
+        </w:rPr>
+        <w:t>Bozen</w:t>
+      </w:r>
+      <w:proofErr w:type="spellEnd"/>
+      <w:r>
+        <w:rPr>
+          <w:rFonts w:cstheme="majorBidi"/>
+          <w:sz w:val="22"/>
+        </w:rPr>
+        <w:t>, Italy.</w:t>
       </w:r>
     </w:p>
     <w:p>
@@ -6308,7 +7228,87 @@
           <w:rFonts w:cstheme="majorBidi"/>
           <w:sz w:val="22"/>
         </w:rPr>
-        <w:t>Da Ma, Kaoru Hirota, Yaping Dai, Zhiyang Jia, Dynamic Sign Language Recognition Based on Improved Residual-LSTM network, School of Automation, Beijing Institute of Technology, Zhongguancun South Street, Haidian District, Beijing, China.</w:t>
+        <w:t xml:space="preserve">Da Ma, Kaoru </w:t>
+      </w:r>
+      <w:proofErr w:type="spellStart"/>
+      <w:r>
+        <w:rPr>
+          <w:rFonts w:cstheme="majorBidi"/>
+          <w:sz w:val="22"/>
+        </w:rPr>
+        <w:t>Hirota</w:t>
+      </w:r>
+      <w:proofErr w:type="spellEnd"/>
+      <w:r>
+        <w:rPr>
+          <w:rFonts w:cstheme="majorBidi"/>
+          <w:sz w:val="22"/>
+        </w:rPr>
+        <w:t xml:space="preserve">, </w:t>
+      </w:r>
+      <w:proofErr w:type="spellStart"/>
+      <w:r>
+        <w:rPr>
+          <w:rFonts w:cstheme="majorBidi"/>
+          <w:sz w:val="22"/>
+        </w:rPr>
+        <w:t>Yaping</w:t>
+      </w:r>
+      <w:proofErr w:type="spellEnd"/>
+      <w:r>
+        <w:rPr>
+          <w:rFonts w:cstheme="majorBidi"/>
+          <w:sz w:val="22"/>
+        </w:rPr>
+        <w:t xml:space="preserve"> Dai, </w:t>
+      </w:r>
+      <w:proofErr w:type="spellStart"/>
+      <w:r>
+        <w:rPr>
+          <w:rFonts w:cstheme="majorBidi"/>
+          <w:sz w:val="22"/>
+        </w:rPr>
+        <w:t>Zhiyang</w:t>
+      </w:r>
+      <w:proofErr w:type="spellEnd"/>
+      <w:r>
+        <w:rPr>
+          <w:rFonts w:cstheme="majorBidi"/>
+          <w:sz w:val="22"/>
+        </w:rPr>
+        <w:t xml:space="preserve"> Jia, Dynamic Sign Language Recognition Based on Improved Residual-LSTM network, School of Automation, Beijing Institute of Technology, </w:t>
+      </w:r>
+      <w:proofErr w:type="spellStart"/>
+      <w:r>
+        <w:rPr>
+          <w:rFonts w:cstheme="majorBidi"/>
+          <w:sz w:val="22"/>
+        </w:rPr>
+        <w:t>Zhongguancun</w:t>
+      </w:r>
+      <w:proofErr w:type="spellEnd"/>
+      <w:r>
+        <w:rPr>
+          <w:rFonts w:cstheme="majorBidi"/>
+          <w:sz w:val="22"/>
+        </w:rPr>
+        <w:t xml:space="preserve"> South Street, </w:t>
+      </w:r>
+      <w:proofErr w:type="spellStart"/>
+      <w:r>
+        <w:rPr>
+          <w:rFonts w:cstheme="majorBidi"/>
+          <w:sz w:val="22"/>
+        </w:rPr>
+        <w:t>Haidian</w:t>
+      </w:r>
+      <w:proofErr w:type="spellEnd"/>
+      <w:r>
+        <w:rPr>
+          <w:rFonts w:cstheme="majorBidi"/>
+          <w:sz w:val="22"/>
+        </w:rPr>
+        <w:t xml:space="preserve"> District, Beijing, China.</w:t>
       </w:r>
     </w:p>
     <w:p>
@@ -6328,7 +7328,55 @@
           <w:rFonts w:cstheme="majorBidi"/>
           <w:sz w:val="22"/>
         </w:rPr>
-        <w:t>Jay Suthar, Devansh Parikh, Tanya Sharma, Avi Patel, (2021) Sign Language Recognition for Static and Dynamic Gestures, Global Journal of Computer Science and Technology: DNeural &amp; Artificial Intelligence.</w:t>
+        <w:t xml:space="preserve">Jay Suthar, </w:t>
+      </w:r>
+      <w:proofErr w:type="spellStart"/>
+      <w:r>
+        <w:rPr>
+          <w:rFonts w:cstheme="majorBidi"/>
+          <w:sz w:val="22"/>
+        </w:rPr>
+        <w:t>Devansh</w:t>
+      </w:r>
+      <w:proofErr w:type="spellEnd"/>
+      <w:r>
+        <w:rPr>
+          <w:rFonts w:cstheme="majorBidi"/>
+          <w:sz w:val="22"/>
+        </w:rPr>
+        <w:t xml:space="preserve"> Parikh, Tanya Sharma, </w:t>
+      </w:r>
+      <w:proofErr w:type="spellStart"/>
+      <w:r>
+        <w:rPr>
+          <w:rFonts w:cstheme="majorBidi"/>
+          <w:sz w:val="22"/>
+        </w:rPr>
+        <w:t>Avi</w:t>
+      </w:r>
+      <w:proofErr w:type="spellEnd"/>
+      <w:r>
+        <w:rPr>
+          <w:rFonts w:cstheme="majorBidi"/>
+          <w:sz w:val="22"/>
+        </w:rPr>
+        <w:t xml:space="preserve"> Patel, (2021) Sign Language Recognition for Static and Dynamic Gestures, Global Journal of Computer Science and Technology: </w:t>
+      </w:r>
+      <w:proofErr w:type="spellStart"/>
+      <w:r>
+        <w:rPr>
+          <w:rFonts w:cstheme="majorBidi"/>
+          <w:sz w:val="22"/>
+        </w:rPr>
+        <w:t>DNeural</w:t>
+      </w:r>
+      <w:proofErr w:type="spellEnd"/>
+      <w:r>
+        <w:rPr>
+          <w:rFonts w:cstheme="majorBidi"/>
+          <w:sz w:val="22"/>
+        </w:rPr>
+        <w:t xml:space="preserve"> &amp; Artificial Intelligence.</w:t>
       </w:r>
     </w:p>
     <w:p>
@@ -6348,7 +7396,39 @@
           <w:rFonts w:cstheme="majorBidi"/>
           <w:sz w:val="22"/>
         </w:rPr>
-        <w:t>Mohamed S. Abdalla, Elsayed E. Hemayed (2013) Dynamic Hand Gesture Recognition of Arabic Sign Language using Hand Motion Trajectory Features, Engineering Cairo University, Egypt.</w:t>
+        <w:t xml:space="preserve">Mohamed S. Abdalla, </w:t>
+      </w:r>
+      <w:proofErr w:type="spellStart"/>
+      <w:r>
+        <w:rPr>
+          <w:rFonts w:cstheme="majorBidi"/>
+          <w:sz w:val="22"/>
+        </w:rPr>
+        <w:t>Elsayed</w:t>
+      </w:r>
+      <w:proofErr w:type="spellEnd"/>
+      <w:r>
+        <w:rPr>
+          <w:rFonts w:cstheme="majorBidi"/>
+          <w:sz w:val="22"/>
+        </w:rPr>
+        <w:t xml:space="preserve"> E. </w:t>
+      </w:r>
+      <w:proofErr w:type="spellStart"/>
+      <w:r>
+        <w:rPr>
+          <w:rFonts w:cstheme="majorBidi"/>
+          <w:sz w:val="22"/>
+        </w:rPr>
+        <w:t>Hemayed</w:t>
+      </w:r>
+      <w:proofErr w:type="spellEnd"/>
+      <w:r>
+        <w:rPr>
+          <w:rFonts w:cstheme="majorBidi"/>
+          <w:sz w:val="22"/>
+        </w:rPr>
+        <w:t xml:space="preserve"> (2013) Dynamic Hand Gesture Recognition of Arabic Sign Language using Hand Motion Trajectory Features, Engineering Cairo University, Egypt.</w:t>
       </w:r>
     </w:p>
     <w:p>
@@ -6363,12 +7443,85 @@
           <w:sz w:val="22"/>
         </w:rPr>
       </w:pPr>
-      <w:r>
-        <w:rPr>
-          <w:rFonts w:cstheme="majorBidi"/>
-          <w:sz w:val="22"/>
-        </w:rPr>
-        <w:t>Shadman Shahriar, Ashraf Siddiquee, Tanveerul Islam, Abesh Ghosh, Rajat Chakraborty, Asir Intisar Khan, Celia Shahnaz, Shaikh Anowarul Fattah, (2018) Real-Time American Sign Language Recognition Using Skin Segmentation and Image Category Classification with Convolutional Neural Network and Deep Learning, Department of Electrical and Electronic Engineering, Bangladesh University of Engineering and Technology Dhaka-1205, Bangladesh</w:t>
+      <w:proofErr w:type="spellStart"/>
+      <w:r>
+        <w:rPr>
+          <w:rFonts w:cstheme="majorBidi"/>
+          <w:sz w:val="22"/>
+        </w:rPr>
+        <w:t>Shadman</w:t>
+      </w:r>
+      <w:proofErr w:type="spellEnd"/>
+      <w:r>
+        <w:rPr>
+          <w:rFonts w:cstheme="majorBidi"/>
+          <w:sz w:val="22"/>
+        </w:rPr>
+        <w:t xml:space="preserve"> Shahriar, Ashraf </w:t>
+      </w:r>
+      <w:proofErr w:type="spellStart"/>
+      <w:r>
+        <w:rPr>
+          <w:rFonts w:cstheme="majorBidi"/>
+          <w:sz w:val="22"/>
+        </w:rPr>
+        <w:t>Siddiquee</w:t>
+      </w:r>
+      <w:proofErr w:type="spellEnd"/>
+      <w:r>
+        <w:rPr>
+          <w:rFonts w:cstheme="majorBidi"/>
+          <w:sz w:val="22"/>
+        </w:rPr>
+        <w:t xml:space="preserve">, </w:t>
+      </w:r>
+      <w:proofErr w:type="spellStart"/>
+      <w:r>
+        <w:rPr>
+          <w:rFonts w:cstheme="majorBidi"/>
+          <w:sz w:val="22"/>
+        </w:rPr>
+        <w:t>Tanveerul</w:t>
+      </w:r>
+      <w:proofErr w:type="spellEnd"/>
+      <w:r>
+        <w:rPr>
+          <w:rFonts w:cstheme="majorBidi"/>
+          <w:sz w:val="22"/>
+        </w:rPr>
+        <w:t xml:space="preserve"> Islam, </w:t>
+      </w:r>
+      <w:proofErr w:type="spellStart"/>
+      <w:r>
+        <w:rPr>
+          <w:rFonts w:cstheme="majorBidi"/>
+          <w:sz w:val="22"/>
+        </w:rPr>
+        <w:t>Abesh</w:t>
+      </w:r>
+      <w:proofErr w:type="spellEnd"/>
+      <w:r>
+        <w:rPr>
+          <w:rFonts w:cstheme="majorBidi"/>
+          <w:sz w:val="22"/>
+        </w:rPr>
+        <w:t xml:space="preserve"> Ghosh, Rajat Chakraborty, Asir Intisar Khan, Celia Shahnaz, Shaikh </w:t>
+      </w:r>
+      <w:proofErr w:type="spellStart"/>
+      <w:r>
+        <w:rPr>
+          <w:rFonts w:cstheme="majorBidi"/>
+          <w:sz w:val="22"/>
+        </w:rPr>
+        <w:t>Anowarul</w:t>
+      </w:r>
+      <w:proofErr w:type="spellEnd"/>
+      <w:r>
+        <w:rPr>
+          <w:rFonts w:cstheme="majorBidi"/>
+          <w:sz w:val="22"/>
+        </w:rPr>
+        <w:t xml:space="preserve"> Fattah, (2018) Real-Time American Sign Language Recognition Using Skin Segmentation and Image Category Classification with Convolutional Neural Network and Deep Learning, Department of Electrical and Electronic Engineering, Bangladesh University of Engineering and Technology Dhaka-1205, Bangladesh</w:t>
       </w:r>
     </w:p>
     <w:p>
@@ -6389,8 +7542,17 @@
           <w:rFonts w:cstheme="majorBidi"/>
           <w:sz w:val="22"/>
         </w:rPr>
-        <w:t>Sawant Pramada</w:t>
-      </w:r>
+        <w:t xml:space="preserve">Sawant </w:t>
+      </w:r>
+      <w:proofErr w:type="spellStart"/>
+      <w:r>
+        <w:rPr>
+          <w:rFonts w:cstheme="majorBidi"/>
+          <w:sz w:val="22"/>
+        </w:rPr>
+        <w:t>Pramada</w:t>
+      </w:r>
+      <w:proofErr w:type="spellEnd"/>
       <w:r>
         <w:rPr>
           <w:rFonts w:cstheme="majorBidi"/>
@@ -6403,8 +7565,17 @@
           <w:rFonts w:cstheme="majorBidi"/>
           <w:sz w:val="22"/>
         </w:rPr>
-        <w:t xml:space="preserve"> Deshpande Saylee</w:t>
-      </w:r>
+        <w:t xml:space="preserve"> Deshpande </w:t>
+      </w:r>
+      <w:proofErr w:type="spellStart"/>
+      <w:r>
+        <w:rPr>
+          <w:rFonts w:cstheme="majorBidi"/>
+          <w:sz w:val="22"/>
+        </w:rPr>
+        <w:t>Saylee</w:t>
+      </w:r>
+      <w:proofErr w:type="spellEnd"/>
       <w:r>
         <w:rPr>
           <w:rFonts w:cstheme="majorBidi"/>
@@ -6417,8 +7588,33 @@
           <w:rFonts w:cstheme="majorBidi"/>
           <w:sz w:val="22"/>
         </w:rPr>
-        <w:t xml:space="preserve"> Nale Pranita</w:t>
-      </w:r>
+        <w:t xml:space="preserve"> </w:t>
+      </w:r>
+      <w:proofErr w:type="spellStart"/>
+      <w:r>
+        <w:rPr>
+          <w:rFonts w:cstheme="majorBidi"/>
+          <w:sz w:val="22"/>
+        </w:rPr>
+        <w:t>Nale</w:t>
+      </w:r>
+      <w:proofErr w:type="spellEnd"/>
+      <w:r>
+        <w:rPr>
+          <w:rFonts w:cstheme="majorBidi"/>
+          <w:sz w:val="22"/>
+        </w:rPr>
+        <w:t xml:space="preserve"> </w:t>
+      </w:r>
+      <w:proofErr w:type="spellStart"/>
+      <w:r>
+        <w:rPr>
+          <w:rFonts w:cstheme="majorBidi"/>
+          <w:sz w:val="22"/>
+        </w:rPr>
+        <w:t>Pranita</w:t>
+      </w:r>
+      <w:proofErr w:type="spellEnd"/>
       <w:r>
         <w:rPr>
           <w:rFonts w:cstheme="majorBidi"/>
@@ -6431,7 +7627,55 @@
           <w:rFonts w:cstheme="majorBidi"/>
           <w:sz w:val="22"/>
         </w:rPr>
-        <w:t xml:space="preserve"> Nerkar Samiksha Mrs.Archana S. Vaidya (2013) Sign Language Recognition Using Image Processing, GES’s R. H. Sapat College of Engineering, Management Studies and Research, Nashik (M.S.), INDIA</w:t>
+        <w:t xml:space="preserve"> </w:t>
+      </w:r>
+      <w:proofErr w:type="spellStart"/>
+      <w:r>
+        <w:rPr>
+          <w:rFonts w:cstheme="majorBidi"/>
+          <w:sz w:val="22"/>
+        </w:rPr>
+        <w:t>Nerkar</w:t>
+      </w:r>
+      <w:proofErr w:type="spellEnd"/>
+      <w:r>
+        <w:rPr>
+          <w:rFonts w:cstheme="majorBidi"/>
+          <w:sz w:val="22"/>
+        </w:rPr>
+        <w:t xml:space="preserve"> Samiksha </w:t>
+      </w:r>
+      <w:proofErr w:type="spellStart"/>
+      <w:r>
+        <w:rPr>
+          <w:rFonts w:cstheme="majorBidi"/>
+          <w:sz w:val="22"/>
+        </w:rPr>
+        <w:t>Mrs.Archana</w:t>
+      </w:r>
+      <w:proofErr w:type="spellEnd"/>
+      <w:r>
+        <w:rPr>
+          <w:rFonts w:cstheme="majorBidi"/>
+          <w:sz w:val="22"/>
+        </w:rPr>
+        <w:t xml:space="preserve"> S. Vaidya (2013) Sign Language Recognition Using Image Processing, GES’s R. H. </w:t>
+      </w:r>
+      <w:proofErr w:type="spellStart"/>
+      <w:r>
+        <w:rPr>
+          <w:rFonts w:cstheme="majorBidi"/>
+          <w:sz w:val="22"/>
+        </w:rPr>
+        <w:t>Sapat</w:t>
+      </w:r>
+      <w:proofErr w:type="spellEnd"/>
+      <w:r>
+        <w:rPr>
+          <w:rFonts w:cstheme="majorBidi"/>
+          <w:sz w:val="22"/>
+        </w:rPr>
+        <w:t xml:space="preserve"> College of Engineering, Management Studies and Research, Nashik (M.S.), INDIA</w:t>
       </w:r>
     </w:p>
     <w:p>
@@ -6447,12 +7691,69 @@
           <w:sz w:val="22"/>
         </w:rPr>
       </w:pPr>
-      <w:r>
-        <w:rPr>
-          <w:rFonts w:cstheme="majorBidi"/>
-          <w:sz w:val="22"/>
-        </w:rPr>
-        <w:t>Kothadiya, D.; Bhatt, C.; Sapariya, K.; Patel, K.; Gil-González, A.-B.; Corchado, J.M. Deepsign: Sign Language Detection and Recognition Using Deep Learning. Electronics 2022, 11, 1780.</w:t>
+      <w:proofErr w:type="spellStart"/>
+      <w:r>
+        <w:rPr>
+          <w:rFonts w:cstheme="majorBidi"/>
+          <w:sz w:val="22"/>
+        </w:rPr>
+        <w:t>Kothadiya</w:t>
+      </w:r>
+      <w:proofErr w:type="spellEnd"/>
+      <w:r>
+        <w:rPr>
+          <w:rFonts w:cstheme="majorBidi"/>
+          <w:sz w:val="22"/>
+        </w:rPr>
+        <w:t xml:space="preserve">, D.; Bhatt, C.; </w:t>
+      </w:r>
+      <w:proofErr w:type="spellStart"/>
+      <w:r>
+        <w:rPr>
+          <w:rFonts w:cstheme="majorBidi"/>
+          <w:sz w:val="22"/>
+        </w:rPr>
+        <w:t>Sapariya</w:t>
+      </w:r>
+      <w:proofErr w:type="spellEnd"/>
+      <w:r>
+        <w:rPr>
+          <w:rFonts w:cstheme="majorBidi"/>
+          <w:sz w:val="22"/>
+        </w:rPr>
+        <w:t xml:space="preserve">, K.; Patel, K.; Gil-González, A.-B.; </w:t>
+      </w:r>
+      <w:proofErr w:type="spellStart"/>
+      <w:r>
+        <w:rPr>
+          <w:rFonts w:cstheme="majorBidi"/>
+          <w:sz w:val="22"/>
+        </w:rPr>
+        <w:t>Corchado</w:t>
+      </w:r>
+      <w:proofErr w:type="spellEnd"/>
+      <w:r>
+        <w:rPr>
+          <w:rFonts w:cstheme="majorBidi"/>
+          <w:sz w:val="22"/>
+        </w:rPr>
+        <w:t xml:space="preserve">, J.M. </w:t>
+      </w:r>
+      <w:proofErr w:type="spellStart"/>
+      <w:r>
+        <w:rPr>
+          <w:rFonts w:cstheme="majorBidi"/>
+          <w:sz w:val="22"/>
+        </w:rPr>
+        <w:t>Deepsign</w:t>
+      </w:r>
+      <w:proofErr w:type="spellEnd"/>
+      <w:r>
+        <w:rPr>
+          <w:rFonts w:cstheme="majorBidi"/>
+          <w:sz w:val="22"/>
+        </w:rPr>
+        <w:t>: Sign Language Detection and Recognition Using Deep Learning. Electronics 2022, 11, 1780.</w:t>
       </w:r>
     </w:p>
     <w:p>
@@ -6472,7 +7773,87 @@
           <w:rFonts w:cstheme="majorBidi"/>
           <w:sz w:val="22"/>
         </w:rPr>
-        <w:t>Prof. Radha S. Shirbhate; Mr. Vedant D. Shinde; Ms. Sanam A. Metkari; Ms. Pooja U. Borkar; Ms. Mayuri A. Khandge: Sign language Recognition Using Machine Learning Algorithm</w:t>
+        <w:t xml:space="preserve">Prof. Radha S. </w:t>
+      </w:r>
+      <w:proofErr w:type="spellStart"/>
+      <w:r>
+        <w:rPr>
+          <w:rFonts w:cstheme="majorBidi"/>
+          <w:sz w:val="22"/>
+        </w:rPr>
+        <w:t>Shirbhate</w:t>
+      </w:r>
+      <w:proofErr w:type="spellEnd"/>
+      <w:r>
+        <w:rPr>
+          <w:rFonts w:cstheme="majorBidi"/>
+          <w:sz w:val="22"/>
+        </w:rPr>
+        <w:t xml:space="preserve">; Mr. </w:t>
+      </w:r>
+      <w:proofErr w:type="spellStart"/>
+      <w:r>
+        <w:rPr>
+          <w:rFonts w:cstheme="majorBidi"/>
+          <w:sz w:val="22"/>
+        </w:rPr>
+        <w:t>Vedant</w:t>
+      </w:r>
+      <w:proofErr w:type="spellEnd"/>
+      <w:r>
+        <w:rPr>
+          <w:rFonts w:cstheme="majorBidi"/>
+          <w:sz w:val="22"/>
+        </w:rPr>
+        <w:t xml:space="preserve"> D. Shinde; Ms. </w:t>
+      </w:r>
+      <w:proofErr w:type="spellStart"/>
+      <w:r>
+        <w:rPr>
+          <w:rFonts w:cstheme="majorBidi"/>
+          <w:sz w:val="22"/>
+        </w:rPr>
+        <w:t>Sanam</w:t>
+      </w:r>
+      <w:proofErr w:type="spellEnd"/>
+      <w:r>
+        <w:rPr>
+          <w:rFonts w:cstheme="majorBidi"/>
+          <w:sz w:val="22"/>
+        </w:rPr>
+        <w:t xml:space="preserve"> A. </w:t>
+      </w:r>
+      <w:proofErr w:type="spellStart"/>
+      <w:r>
+        <w:rPr>
+          <w:rFonts w:cstheme="majorBidi"/>
+          <w:sz w:val="22"/>
+        </w:rPr>
+        <w:t>Metkari</w:t>
+      </w:r>
+      <w:proofErr w:type="spellEnd"/>
+      <w:r>
+        <w:rPr>
+          <w:rFonts w:cstheme="majorBidi"/>
+          <w:sz w:val="22"/>
+        </w:rPr>
+        <w:t xml:space="preserve">; Ms. Pooja U. Borkar; Ms. Mayuri A. </w:t>
+      </w:r>
+      <w:proofErr w:type="spellStart"/>
+      <w:r>
+        <w:rPr>
+          <w:rFonts w:cstheme="majorBidi"/>
+          <w:sz w:val="22"/>
+        </w:rPr>
+        <w:t>Khandge</w:t>
+      </w:r>
+      <w:proofErr w:type="spellEnd"/>
+      <w:r>
+        <w:rPr>
+          <w:rFonts w:cstheme="majorBidi"/>
+          <w:sz w:val="22"/>
+        </w:rPr>
+        <w:t>: Sign language Recognition Using Machine Learning Algorithm</w:t>
       </w:r>
     </w:p>
     <w:p>
@@ -6492,8 +7873,119 @@
           <w:rFonts w:cstheme="majorBidi"/>
           <w:sz w:val="22"/>
         </w:rPr>
-        <w:lastRenderedPageBreak/>
-        <w:t>Alaa H Al-Obodi, Ameerh M Al-Hanine, Khalda N Al-Harbi, Maryam S Al-Dawas, and Amal A. Al-Shargabi, A Saudi Sign Language Recognition System based on Convolutional Neural Networks, Department of Information Technology, College of Computer, QassimUniversity, Buraydah, Saudi Arabia</w:t>
+        <w:t>Alaa H Al-</w:t>
+      </w:r>
+      <w:proofErr w:type="spellStart"/>
+      <w:r>
+        <w:rPr>
+          <w:rFonts w:cstheme="majorBidi"/>
+          <w:sz w:val="22"/>
+        </w:rPr>
+        <w:t>Obodi</w:t>
+      </w:r>
+      <w:proofErr w:type="spellEnd"/>
+      <w:r>
+        <w:rPr>
+          <w:rFonts w:cstheme="majorBidi"/>
+          <w:sz w:val="22"/>
+        </w:rPr>
+        <w:t xml:space="preserve">, </w:t>
+      </w:r>
+      <w:proofErr w:type="spellStart"/>
+      <w:r>
+        <w:rPr>
+          <w:rFonts w:cstheme="majorBidi"/>
+          <w:sz w:val="22"/>
+        </w:rPr>
+        <w:t>Ameerh</w:t>
+      </w:r>
+      <w:proofErr w:type="spellEnd"/>
+      <w:r>
+        <w:rPr>
+          <w:rFonts w:cstheme="majorBidi"/>
+          <w:sz w:val="22"/>
+        </w:rPr>
+        <w:t xml:space="preserve"> M Al-Hanine, </w:t>
+      </w:r>
+      <w:proofErr w:type="spellStart"/>
+      <w:r>
+        <w:rPr>
+          <w:rFonts w:cstheme="majorBidi"/>
+          <w:sz w:val="22"/>
+        </w:rPr>
+        <w:t>Khalda</w:t>
+      </w:r>
+      <w:proofErr w:type="spellEnd"/>
+      <w:r>
+        <w:rPr>
+          <w:rFonts w:cstheme="majorBidi"/>
+          <w:sz w:val="22"/>
+        </w:rPr>
+        <w:t xml:space="preserve"> N Al-Harbi, Maryam S Al-</w:t>
+      </w:r>
+      <w:proofErr w:type="spellStart"/>
+      <w:r>
+        <w:rPr>
+          <w:rFonts w:cstheme="majorBidi"/>
+          <w:sz w:val="22"/>
+        </w:rPr>
+        <w:t>Dawas</w:t>
+      </w:r>
+      <w:proofErr w:type="spellEnd"/>
+      <w:r>
+        <w:rPr>
+          <w:rFonts w:cstheme="majorBidi"/>
+          <w:sz w:val="22"/>
+        </w:rPr>
+        <w:t>, and Amal A. Al-</w:t>
+      </w:r>
+      <w:proofErr w:type="spellStart"/>
+      <w:r>
+        <w:rPr>
+          <w:rFonts w:cstheme="majorBidi"/>
+          <w:sz w:val="22"/>
+        </w:rPr>
+        <w:t>Shargabi</w:t>
+      </w:r>
+      <w:proofErr w:type="spellEnd"/>
+      <w:r>
+        <w:rPr>
+          <w:rFonts w:cstheme="majorBidi"/>
+          <w:sz w:val="22"/>
+        </w:rPr>
+        <w:t xml:space="preserve">, A Saudi Sign Language Recognition System based on Convolutional Neural Networks, Department of Information Technology, College of Computer, </w:t>
+      </w:r>
+      <w:proofErr w:type="spellStart"/>
+      <w:r>
+        <w:rPr>
+          <w:rFonts w:cstheme="majorBidi"/>
+          <w:sz w:val="22"/>
+        </w:rPr>
+        <w:t>QassimUniversity</w:t>
+      </w:r>
+      <w:proofErr w:type="spellEnd"/>
+      <w:r>
+        <w:rPr>
+          <w:rFonts w:cstheme="majorBidi"/>
+          <w:sz w:val="22"/>
+        </w:rPr>
+        <w:t xml:space="preserve">, </w:t>
+      </w:r>
+      <w:proofErr w:type="spellStart"/>
+      <w:r>
+        <w:rPr>
+          <w:rFonts w:cstheme="majorBidi"/>
+          <w:sz w:val="22"/>
+        </w:rPr>
+        <w:t>Buraydah</w:t>
+      </w:r>
+      <w:proofErr w:type="spellEnd"/>
+      <w:r>
+        <w:rPr>
+          <w:rFonts w:cstheme="majorBidi"/>
+          <w:sz w:val="22"/>
+        </w:rPr>
+        <w:t>, Saudi Arabia</w:t>
       </w:r>
     </w:p>
     <w:p>
@@ -6528,12 +8020,53 @@
           <w:sz w:val="22"/>
         </w:rPr>
       </w:pPr>
-      <w:r>
-        <w:rPr>
-          <w:rFonts w:cstheme="majorBidi"/>
-          <w:sz w:val="22"/>
-        </w:rPr>
-        <w:t>Wanbo Li, Hang Pu, Ruijuan Wang, School of Software, Sign Language Recognition Based on Computer Vision, Hanwei Internet of Things Research School Zhengzhou University Zhengzhou 450000, China.</w:t>
+      <w:proofErr w:type="spellStart"/>
+      <w:r>
+        <w:rPr>
+          <w:rFonts w:cstheme="majorBidi"/>
+          <w:sz w:val="22"/>
+        </w:rPr>
+        <w:t>Wanbo</w:t>
+      </w:r>
+      <w:proofErr w:type="spellEnd"/>
+      <w:r>
+        <w:rPr>
+          <w:rFonts w:cstheme="majorBidi"/>
+          <w:sz w:val="22"/>
+        </w:rPr>
+        <w:t xml:space="preserve"> Li, Hang Pu, </w:t>
+      </w:r>
+      <w:proofErr w:type="spellStart"/>
+      <w:r>
+        <w:rPr>
+          <w:rFonts w:cstheme="majorBidi"/>
+          <w:sz w:val="22"/>
+        </w:rPr>
+        <w:t>Ruijuan</w:t>
+      </w:r>
+      <w:proofErr w:type="spellEnd"/>
+      <w:r>
+        <w:rPr>
+          <w:rFonts w:cstheme="majorBidi"/>
+          <w:sz w:val="22"/>
+        </w:rPr>
+        <w:t xml:space="preserve"> Wang, School of Software, Sign Language Recognition Based on Computer Vision, </w:t>
+      </w:r>
+      <w:proofErr w:type="spellStart"/>
+      <w:r>
+        <w:rPr>
+          <w:rFonts w:cstheme="majorBidi"/>
+          <w:sz w:val="22"/>
+        </w:rPr>
+        <w:t>Hanwei</w:t>
+      </w:r>
+      <w:proofErr w:type="spellEnd"/>
+      <w:r>
+        <w:rPr>
+          <w:rFonts w:cstheme="majorBidi"/>
+          <w:sz w:val="22"/>
+        </w:rPr>
+        <w:t xml:space="preserve"> Internet of Things Research School Zhengzhou University Zhengzhou 450000, China.</w:t>
       </w:r>
     </w:p>
     <w:p>
@@ -6573,7 +8106,40 @@
           <w:rFonts w:cstheme="majorBidi"/>
           <w:sz w:val="22"/>
         </w:rPr>
-        <w:t>Sharmila Gaikwad; Akanksha Shetty; Akshaya Satam; Mihir Rathod; Pooja Shah, Recognition of American SignLanguage using Image Processing and Machine Learning, Department of Computer Engineering, MCT‟s Rajiv Gandhi Institute Of Technology, Mumbai, India.</w:t>
+        <w:lastRenderedPageBreak/>
+        <w:t xml:space="preserve">Sharmila Gaikwad; Akanksha Shetty; Akshaya </w:t>
+      </w:r>
+      <w:proofErr w:type="spellStart"/>
+      <w:r>
+        <w:rPr>
+          <w:rFonts w:cstheme="majorBidi"/>
+          <w:sz w:val="22"/>
+        </w:rPr>
+        <w:t>Satam</w:t>
+      </w:r>
+      <w:proofErr w:type="spellEnd"/>
+      <w:r>
+        <w:rPr>
+          <w:rFonts w:cstheme="majorBidi"/>
+          <w:sz w:val="22"/>
+        </w:rPr>
+        <w:t xml:space="preserve">; Mihir Rathod; Pooja Shah, Recognition of American </w:t>
+      </w:r>
+      <w:proofErr w:type="spellStart"/>
+      <w:r>
+        <w:rPr>
+          <w:rFonts w:cstheme="majorBidi"/>
+          <w:sz w:val="22"/>
+        </w:rPr>
+        <w:t>SignLanguage</w:t>
+      </w:r>
+      <w:proofErr w:type="spellEnd"/>
+      <w:r>
+        <w:rPr>
+          <w:rFonts w:cstheme="majorBidi"/>
+          <w:sz w:val="22"/>
+        </w:rPr>
+        <w:t xml:space="preserve"> using Image Processing and Machine Learning, Department of Computer Engineering, MCT‟s Rajiv Gandhi Institute Of Technology, Mumbai, India.</w:t>
       </w:r>
     </w:p>
     <w:p>
@@ -6593,7 +8159,23 @@
           <w:rFonts w:cstheme="majorBidi"/>
           <w:sz w:val="22"/>
         </w:rPr>
-        <w:t>B. Mocialov, G. Turner, K. Lohan, H. Hastie, (2017) Towards Continuous Sign Language Recognition with Deep Learning</w:t>
+        <w:t xml:space="preserve">B. </w:t>
+      </w:r>
+      <w:proofErr w:type="spellStart"/>
+      <w:r>
+        <w:rPr>
+          <w:rFonts w:cstheme="majorBidi"/>
+          <w:sz w:val="22"/>
+        </w:rPr>
+        <w:t>Mocialov</w:t>
+      </w:r>
+      <w:proofErr w:type="spellEnd"/>
+      <w:r>
+        <w:rPr>
+          <w:rFonts w:cstheme="majorBidi"/>
+          <w:sz w:val="22"/>
+        </w:rPr>
+        <w:t>, G. Turner, K. Lohan, H. Hastie, (2017) Towards Continuous Sign Language Recognition with Deep Learning</w:t>
       </w:r>
     </w:p>
     <w:p>
@@ -6608,12 +8190,53 @@
           <w:sz w:val="22"/>
         </w:rPr>
       </w:pPr>
-      <w:r>
-        <w:rPr>
-          <w:rFonts w:cstheme="majorBidi"/>
-          <w:sz w:val="22"/>
-        </w:rPr>
-        <w:t>Kshitij Bantupalli; Ying Xie, (2018) American Sign Language Recognition using Deep Learning and Computer Vision, Department of Computer Science Kennesaw State University Kennesaw, USA</w:t>
+      <w:proofErr w:type="spellStart"/>
+      <w:r>
+        <w:rPr>
+          <w:rFonts w:cstheme="majorBidi"/>
+          <w:sz w:val="22"/>
+        </w:rPr>
+        <w:t>Kshitij</w:t>
+      </w:r>
+      <w:proofErr w:type="spellEnd"/>
+      <w:r>
+        <w:rPr>
+          <w:rFonts w:cstheme="majorBidi"/>
+          <w:sz w:val="22"/>
+        </w:rPr>
+        <w:t xml:space="preserve"> </w:t>
+      </w:r>
+      <w:proofErr w:type="spellStart"/>
+      <w:r>
+        <w:rPr>
+          <w:rFonts w:cstheme="majorBidi"/>
+          <w:sz w:val="22"/>
+        </w:rPr>
+        <w:t>Bantupalli</w:t>
+      </w:r>
+      <w:proofErr w:type="spellEnd"/>
+      <w:r>
+        <w:rPr>
+          <w:rFonts w:cstheme="majorBidi"/>
+          <w:sz w:val="22"/>
+        </w:rPr>
+        <w:t xml:space="preserve">; Ying </w:t>
+      </w:r>
+      <w:proofErr w:type="spellStart"/>
+      <w:r>
+        <w:rPr>
+          <w:rFonts w:cstheme="majorBidi"/>
+          <w:sz w:val="22"/>
+        </w:rPr>
+        <w:t>Xie</w:t>
+      </w:r>
+      <w:proofErr w:type="spellEnd"/>
+      <w:r>
+        <w:rPr>
+          <w:rFonts w:cstheme="majorBidi"/>
+          <w:sz w:val="22"/>
+        </w:rPr>
+        <w:t>, (2018) American Sign Language Recognition using Deep Learning and Computer Vision, Department of Computer Science Kennesaw State University Kennesaw, USA</w:t>
       </w:r>
     </w:p>
     <w:p>
@@ -6628,12 +8251,85 @@
           <w:sz w:val="22"/>
         </w:rPr>
       </w:pPr>
-      <w:r>
-        <w:rPr>
-          <w:rFonts w:cstheme="majorBidi"/>
-          <w:sz w:val="22"/>
-        </w:rPr>
-        <w:t>G.Anantha Rao, K.Syamala , P.V.V.Kishore, A.S.C.S.Sastry11 Biomechanics and Vision Computing Research Center, Department of ECE,K.L. University, Green Fields, Vaddeswaram, Guntur (DT), Andhra Pradesh, INDIA. Department of ECE, Avanthi Institute of Engineering and Technology, INDIA. (2018) Deep Convolutional Neural Networks for Sign Language Recognition</w:t>
+      <w:proofErr w:type="spellStart"/>
+      <w:r>
+        <w:rPr>
+          <w:rFonts w:cstheme="majorBidi"/>
+          <w:sz w:val="22"/>
+        </w:rPr>
+        <w:t>G.Anantha</w:t>
+      </w:r>
+      <w:proofErr w:type="spellEnd"/>
+      <w:r>
+        <w:rPr>
+          <w:rFonts w:cstheme="majorBidi"/>
+          <w:sz w:val="22"/>
+        </w:rPr>
+        <w:t xml:space="preserve"> Rao, </w:t>
+      </w:r>
+      <w:proofErr w:type="spellStart"/>
+      <w:r>
+        <w:rPr>
+          <w:rFonts w:cstheme="majorBidi"/>
+          <w:sz w:val="22"/>
+        </w:rPr>
+        <w:t>K.Syamala</w:t>
+      </w:r>
+      <w:proofErr w:type="spellEnd"/>
+      <w:r>
+        <w:rPr>
+          <w:rFonts w:cstheme="majorBidi"/>
+          <w:sz w:val="22"/>
+        </w:rPr>
+        <w:t xml:space="preserve"> , </w:t>
+      </w:r>
+      <w:proofErr w:type="spellStart"/>
+      <w:r>
+        <w:rPr>
+          <w:rFonts w:cstheme="majorBidi"/>
+          <w:sz w:val="22"/>
+        </w:rPr>
+        <w:t>P.V.V.Kishore</w:t>
+      </w:r>
+      <w:proofErr w:type="spellEnd"/>
+      <w:r>
+        <w:rPr>
+          <w:rFonts w:cstheme="majorBidi"/>
+          <w:sz w:val="22"/>
+        </w:rPr>
+        <w:t xml:space="preserve">, A.S.C.S.Sastry11 Biomechanics and Vision Computing Research Center, Department of ECE,K.L. University, Green Fields, </w:t>
+      </w:r>
+      <w:proofErr w:type="spellStart"/>
+      <w:r>
+        <w:rPr>
+          <w:rFonts w:cstheme="majorBidi"/>
+          <w:sz w:val="22"/>
+        </w:rPr>
+        <w:t>Vaddeswaram</w:t>
+      </w:r>
+      <w:proofErr w:type="spellEnd"/>
+      <w:r>
+        <w:rPr>
+          <w:rFonts w:cstheme="majorBidi"/>
+          <w:sz w:val="22"/>
+        </w:rPr>
+        <w:t xml:space="preserve">, Guntur (DT), Andhra Pradesh, INDIA. Department of ECE, </w:t>
+      </w:r>
+      <w:proofErr w:type="spellStart"/>
+      <w:r>
+        <w:rPr>
+          <w:rFonts w:cstheme="majorBidi"/>
+          <w:sz w:val="22"/>
+        </w:rPr>
+        <w:t>Avanthi</w:t>
+      </w:r>
+      <w:proofErr w:type="spellEnd"/>
+      <w:r>
+        <w:rPr>
+          <w:rFonts w:cstheme="majorBidi"/>
+          <w:sz w:val="22"/>
+        </w:rPr>
+        <w:t xml:space="preserve"> Institute of Engineering and Technology, INDIA. (2018) Deep Convolutional Neural Networks for Sign Language Recognition</w:t>
       </w:r>
     </w:p>
     <w:p>
@@ -6653,7 +8349,55 @@
           <w:rFonts w:cstheme="majorBidi"/>
           <w:sz w:val="22"/>
         </w:rPr>
-        <w:t>Paulo Trigueiros; Fernando Ribeiro; and Luís Paulo Reis; (2014) Vision-based Portuguese Sign Language Recognition System, nstituto Politécnico do Porto, Porto, Portugal</w:t>
+        <w:t xml:space="preserve">Paulo </w:t>
+      </w:r>
+      <w:proofErr w:type="spellStart"/>
+      <w:r>
+        <w:rPr>
+          <w:rFonts w:cstheme="majorBidi"/>
+          <w:sz w:val="22"/>
+        </w:rPr>
+        <w:t>Trigueiros</w:t>
+      </w:r>
+      <w:proofErr w:type="spellEnd"/>
+      <w:r>
+        <w:rPr>
+          <w:rFonts w:cstheme="majorBidi"/>
+          <w:sz w:val="22"/>
+        </w:rPr>
+        <w:t xml:space="preserve">; Fernando Ribeiro; and Luís Paulo Reis; (2014) Vision-based Portuguese Sign Language Recognition System, </w:t>
+      </w:r>
+      <w:proofErr w:type="spellStart"/>
+      <w:r>
+        <w:rPr>
+          <w:rFonts w:cstheme="majorBidi"/>
+          <w:sz w:val="22"/>
+        </w:rPr>
+        <w:t>nstituto</w:t>
+      </w:r>
+      <w:proofErr w:type="spellEnd"/>
+      <w:r>
+        <w:rPr>
+          <w:rFonts w:cstheme="majorBidi"/>
+          <w:sz w:val="22"/>
+        </w:rPr>
+        <w:t xml:space="preserve"> </w:t>
+      </w:r>
+      <w:proofErr w:type="spellStart"/>
+      <w:r>
+        <w:rPr>
+          <w:rFonts w:cstheme="majorBidi"/>
+          <w:sz w:val="22"/>
+        </w:rPr>
+        <w:t>Politécnico</w:t>
+      </w:r>
+      <w:proofErr w:type="spellEnd"/>
+      <w:r>
+        <w:rPr>
+          <w:rFonts w:cstheme="majorBidi"/>
+          <w:sz w:val="22"/>
+        </w:rPr>
+        <w:t xml:space="preserve"> do Porto, Porto, Portugal</w:t>
       </w:r>
     </w:p>
     <w:p>
@@ -6668,12 +8412,53 @@
           <w:sz w:val="22"/>
         </w:rPr>
       </w:pPr>
-      <w:r>
-        <w:rPr>
-          <w:rFonts w:cstheme="majorBidi"/>
-          <w:sz w:val="22"/>
-        </w:rPr>
-        <w:t>Sharvani Srivastava, Amisha Gangwar, Richa Mishra, Sudhakar Singh (2022) Sign Language Recognition System using TensorFlow Object Detection API (arXiv:2201.01486)</w:t>
+      <w:proofErr w:type="spellStart"/>
+      <w:r>
+        <w:rPr>
+          <w:rFonts w:cstheme="majorBidi"/>
+          <w:sz w:val="22"/>
+        </w:rPr>
+        <w:t>Sharvani</w:t>
+      </w:r>
+      <w:proofErr w:type="spellEnd"/>
+      <w:r>
+        <w:rPr>
+          <w:rFonts w:cstheme="majorBidi"/>
+          <w:sz w:val="22"/>
+        </w:rPr>
+        <w:t xml:space="preserve"> Srivastava, </w:t>
+      </w:r>
+      <w:proofErr w:type="spellStart"/>
+      <w:r>
+        <w:rPr>
+          <w:rFonts w:cstheme="majorBidi"/>
+          <w:sz w:val="22"/>
+        </w:rPr>
+        <w:t>Amisha</w:t>
+      </w:r>
+      <w:proofErr w:type="spellEnd"/>
+      <w:r>
+        <w:rPr>
+          <w:rFonts w:cstheme="majorBidi"/>
+          <w:sz w:val="22"/>
+        </w:rPr>
+        <w:t xml:space="preserve"> </w:t>
+      </w:r>
+      <w:proofErr w:type="spellStart"/>
+      <w:r>
+        <w:rPr>
+          <w:rFonts w:cstheme="majorBidi"/>
+          <w:sz w:val="22"/>
+        </w:rPr>
+        <w:t>Gangwar</w:t>
+      </w:r>
+      <w:proofErr w:type="spellEnd"/>
+      <w:r>
+        <w:rPr>
+          <w:rFonts w:cstheme="majorBidi"/>
+          <w:sz w:val="22"/>
+        </w:rPr>
+        <w:t>, Richa Mishra, Sudhakar Singh (2022) Sign Language Recognition System using TensorFlow Object Detection API (arXiv:2201.01486)</w:t>
       </w:r>
     </w:p>
     <w:p>
@@ -6693,7 +8478,39 @@
           <w:rFonts w:cstheme="majorBidi"/>
           <w:sz w:val="22"/>
         </w:rPr>
-        <w:t>Kanchan Dabre; Surekha Dholay, (2014) Machine Learning Model for Sign Language Interpretation using Webcam Images, Department of Computer Engineering Sardar Patel Institute of Technology Student of M.E.(Computer) Mumbai, India.</w:t>
+        <w:t xml:space="preserve">Kanchan </w:t>
+      </w:r>
+      <w:proofErr w:type="spellStart"/>
+      <w:r>
+        <w:rPr>
+          <w:rFonts w:cstheme="majorBidi"/>
+          <w:sz w:val="22"/>
+        </w:rPr>
+        <w:t>Dabre</w:t>
+      </w:r>
+      <w:proofErr w:type="spellEnd"/>
+      <w:r>
+        <w:rPr>
+          <w:rFonts w:cstheme="majorBidi"/>
+          <w:sz w:val="22"/>
+        </w:rPr>
+        <w:t xml:space="preserve">; Surekha </w:t>
+      </w:r>
+      <w:proofErr w:type="spellStart"/>
+      <w:r>
+        <w:rPr>
+          <w:rFonts w:cstheme="majorBidi"/>
+          <w:sz w:val="22"/>
+        </w:rPr>
+        <w:t>Dholay</w:t>
+      </w:r>
+      <w:proofErr w:type="spellEnd"/>
+      <w:r>
+        <w:rPr>
+          <w:rFonts w:cstheme="majorBidi"/>
+          <w:sz w:val="22"/>
+        </w:rPr>
+        <w:t>, (2014) Machine Learning Model for Sign Language Interpretation using Webcam Images, Department of Computer Engineering Sardar Patel Institute of Technology Student of M.E.(Computer) Mumbai, India.</w:t>
       </w:r>
     </w:p>
     <w:p>
@@ -6713,7 +8530,55 @@
           <w:rFonts w:cstheme="majorBidi"/>
           <w:sz w:val="22"/>
         </w:rPr>
-        <w:t>Shashank Salian; Aditya Suresh; Pranav Ganorkar; Indu Dokare; Dhiren Serai, (2017) Proposed System for Sign Language Recognition, Department of Computer Engineering V.E.S. Institute of Technology, Mumbai, India.</w:t>
+        <w:t xml:space="preserve">Shashank Salian; Aditya Suresh; Pranav </w:t>
+      </w:r>
+      <w:proofErr w:type="spellStart"/>
+      <w:r>
+        <w:rPr>
+          <w:rFonts w:cstheme="majorBidi"/>
+          <w:sz w:val="22"/>
+        </w:rPr>
+        <w:t>Ganorkar</w:t>
+      </w:r>
+      <w:proofErr w:type="spellEnd"/>
+      <w:r>
+        <w:rPr>
+          <w:rFonts w:cstheme="majorBidi"/>
+          <w:sz w:val="22"/>
+        </w:rPr>
+        <w:t xml:space="preserve">; </w:t>
+      </w:r>
+      <w:proofErr w:type="spellStart"/>
+      <w:r>
+        <w:rPr>
+          <w:rFonts w:cstheme="majorBidi"/>
+          <w:sz w:val="22"/>
+        </w:rPr>
+        <w:t>Indu</w:t>
+      </w:r>
+      <w:proofErr w:type="spellEnd"/>
+      <w:r>
+        <w:rPr>
+          <w:rFonts w:cstheme="majorBidi"/>
+          <w:sz w:val="22"/>
+        </w:rPr>
+        <w:t xml:space="preserve"> </w:t>
+      </w:r>
+      <w:proofErr w:type="spellStart"/>
+      <w:r>
+        <w:rPr>
+          <w:rFonts w:cstheme="majorBidi"/>
+          <w:sz w:val="22"/>
+        </w:rPr>
+        <w:t>Dokare</w:t>
+      </w:r>
+      <w:proofErr w:type="spellEnd"/>
+      <w:r>
+        <w:rPr>
+          <w:rFonts w:cstheme="majorBidi"/>
+          <w:sz w:val="22"/>
+        </w:rPr>
+        <w:t>; Dhiren Serai, (2017) Proposed System for Sign Language Recognition, Department of Computer Engineering V.E.S. Institute of Technology, Mumbai, India.</w:t>
       </w:r>
     </w:p>
     <w:p>
@@ -6728,12 +8593,69 @@
           <w:sz w:val="22"/>
         </w:rPr>
       </w:pPr>
-      <w:r>
-        <w:rPr>
-          <w:rFonts w:cstheme="majorBidi"/>
-          <w:sz w:val="22"/>
-        </w:rPr>
-        <w:t>G.Anantha Rao, K.Syamala, P.V.V.Kishore, A.S.C.S.Sastry1, (2018) Deep Convolutional Neural Networks for Sign Language Recognition, Biomechanics and Vision Computing Research Center, Department of ECE, K.L. University, Green Fields, Vaddeswaram, Guntur (DT), Andhra Pradesh, INDIA</w:t>
+      <w:proofErr w:type="spellStart"/>
+      <w:r>
+        <w:rPr>
+          <w:rFonts w:cstheme="majorBidi"/>
+          <w:sz w:val="22"/>
+        </w:rPr>
+        <w:t>G.Anantha</w:t>
+      </w:r>
+      <w:proofErr w:type="spellEnd"/>
+      <w:r>
+        <w:rPr>
+          <w:rFonts w:cstheme="majorBidi"/>
+          <w:sz w:val="22"/>
+        </w:rPr>
+        <w:t xml:space="preserve"> Rao, </w:t>
+      </w:r>
+      <w:proofErr w:type="spellStart"/>
+      <w:r>
+        <w:rPr>
+          <w:rFonts w:cstheme="majorBidi"/>
+          <w:sz w:val="22"/>
+        </w:rPr>
+        <w:t>K.Syamala</w:t>
+      </w:r>
+      <w:proofErr w:type="spellEnd"/>
+      <w:r>
+        <w:rPr>
+          <w:rFonts w:cstheme="majorBidi"/>
+          <w:sz w:val="22"/>
+        </w:rPr>
+        <w:t xml:space="preserve">, </w:t>
+      </w:r>
+      <w:proofErr w:type="spellStart"/>
+      <w:r>
+        <w:rPr>
+          <w:rFonts w:cstheme="majorBidi"/>
+          <w:sz w:val="22"/>
+        </w:rPr>
+        <w:t>P.V.V.Kishore</w:t>
+      </w:r>
+      <w:proofErr w:type="spellEnd"/>
+      <w:r>
+        <w:rPr>
+          <w:rFonts w:cstheme="majorBidi"/>
+          <w:sz w:val="22"/>
+        </w:rPr>
+        <w:t xml:space="preserve">, A.S.C.S.Sastry1, (2018) Deep Convolutional Neural Networks for Sign Language Recognition, Biomechanics and Vision Computing Research Center, Department of ECE, K.L. University, Green Fields, </w:t>
+      </w:r>
+      <w:proofErr w:type="spellStart"/>
+      <w:r>
+        <w:rPr>
+          <w:rFonts w:cstheme="majorBidi"/>
+          <w:sz w:val="22"/>
+        </w:rPr>
+        <w:t>Vaddeswaram</w:t>
+      </w:r>
+      <w:proofErr w:type="spellEnd"/>
+      <w:r>
+        <w:rPr>
+          <w:rFonts w:cstheme="majorBidi"/>
+          <w:sz w:val="22"/>
+        </w:rPr>
+        <w:t>, Guntur (DT), Andhra Pradesh, INDIA</w:t>
       </w:r>
     </w:p>
     <w:p>
@@ -6748,13 +8670,37 @@
           <w:sz w:val="22"/>
         </w:rPr>
       </w:pPr>
-      <w:r>
-        <w:rPr>
-          <w:rFonts w:cstheme="majorBidi"/>
-          <w:sz w:val="22"/>
-        </w:rPr>
-        <w:lastRenderedPageBreak/>
-        <w:t>Runpeng Cui , Hu Liu , and Changshui Zhang (2019) A Deep Neural Framework for Continuous Sign Language Recognition by Iterative Training</w:t>
+      <w:proofErr w:type="spellStart"/>
+      <w:r>
+        <w:rPr>
+          <w:rFonts w:cstheme="majorBidi"/>
+          <w:sz w:val="22"/>
+        </w:rPr>
+        <w:t>Runpeng</w:t>
+      </w:r>
+      <w:proofErr w:type="spellEnd"/>
+      <w:r>
+        <w:rPr>
+          <w:rFonts w:cstheme="majorBidi"/>
+          <w:sz w:val="22"/>
+        </w:rPr>
+        <w:t xml:space="preserve"> Cui , Hu Liu , and </w:t>
+      </w:r>
+      <w:proofErr w:type="spellStart"/>
+      <w:r>
+        <w:rPr>
+          <w:rFonts w:cstheme="majorBidi"/>
+          <w:sz w:val="22"/>
+        </w:rPr>
+        <w:t>Changshui</w:t>
+      </w:r>
+      <w:proofErr w:type="spellEnd"/>
+      <w:r>
+        <w:rPr>
+          <w:rFonts w:cstheme="majorBidi"/>
+          <w:sz w:val="22"/>
+        </w:rPr>
+        <w:t xml:space="preserve"> Zhang (2019) A Deep Neural Framework for Continuous Sign Language Recognition by Iterative Training</w:t>
       </w:r>
     </w:p>
     <w:p>
@@ -6769,7 +8715,7 @@
           <w:sz w:val="22"/>
         </w:rPr>
       </w:pPr>
-      <w:hyperlink r:id="rId14" w:history="1">
+      <w:hyperlink r:id="rId18" w:history="1">
         <w:r>
           <w:rPr>
             <w:rStyle w:val="Hyperlink"/>
@@ -6806,7 +8752,7 @@
           <w:sz w:val="22"/>
         </w:rPr>
       </w:pPr>
-      <w:hyperlink r:id="rId15" w:history="1">
+      <w:hyperlink r:id="rId19" w:history="1">
         <w:r>
           <w:rPr>
             <w:rStyle w:val="Hyperlink"/>
@@ -6829,7 +8775,7 @@
           <w:sz w:val="22"/>
         </w:rPr>
       </w:pPr>
-      <w:hyperlink r:id="rId16" w:history="1">
+      <w:hyperlink r:id="rId20" w:history="1">
         <w:r>
           <w:rPr>
             <w:rStyle w:val="Hyperlink"/>
@@ -6841,7 +8787,7 @@
       </w:hyperlink>
     </w:p>
     <w:sectPr>
-      <w:headerReference w:type="default" r:id="rId17"/>
+      <w:headerReference w:type="default" r:id="rId21"/>
       <w:pgSz w:w="12240" w:h="15840"/>
       <w:pgMar w:top="1440" w:right="1440" w:bottom="1440" w:left="1440" w:header="720" w:footer="720" w:gutter="0"/>
       <w:cols w:space="720"/>
@@ -7707,6 +9653,119 @@
     </w:lvl>
   </w:abstractNum>
   <w:abstractNum w:abstractNumId="2" w15:restartNumberingAfterBreak="0">
+    <w:nsid w:val="104A2348"/>
+    <w:multiLevelType w:val="hybridMultilevel"/>
+    <w:tmpl w:val="97F2CCD0"/>
+    <w:lvl w:ilvl="0" w:tplc="04090001">
+      <w:start w:val="1"/>
+      <w:numFmt w:val="bullet"/>
+      <w:lvlText w:val=""/>
+      <w:lvlJc w:val="left"/>
+      <w:pPr>
+        <w:ind w:left="1080" w:hanging="360"/>
+      </w:pPr>
+      <w:rPr>
+        <w:rFonts w:ascii="Symbol" w:hAnsi="Symbol" w:hint="default"/>
+      </w:rPr>
+    </w:lvl>
+    <w:lvl w:ilvl="1" w:tplc="04090003" w:tentative="1">
+      <w:start w:val="1"/>
+      <w:numFmt w:val="bullet"/>
+      <w:lvlText w:val="o"/>
+      <w:lvlJc w:val="left"/>
+      <w:pPr>
+        <w:ind w:left="1800" w:hanging="360"/>
+      </w:pPr>
+      <w:rPr>
+        <w:rFonts w:ascii="Courier New" w:hAnsi="Courier New" w:cs="Courier New" w:hint="default"/>
+      </w:rPr>
+    </w:lvl>
+    <w:lvl w:ilvl="2" w:tplc="04090005" w:tentative="1">
+      <w:start w:val="1"/>
+      <w:numFmt w:val="bullet"/>
+      <w:lvlText w:val=""/>
+      <w:lvlJc w:val="left"/>
+      <w:pPr>
+        <w:ind w:left="2520" w:hanging="360"/>
+      </w:pPr>
+      <w:rPr>
+        <w:rFonts w:ascii="Wingdings" w:hAnsi="Wingdings" w:hint="default"/>
+      </w:rPr>
+    </w:lvl>
+    <w:lvl w:ilvl="3" w:tplc="04090001" w:tentative="1">
+      <w:start w:val="1"/>
+      <w:numFmt w:val="bullet"/>
+      <w:lvlText w:val=""/>
+      <w:lvlJc w:val="left"/>
+      <w:pPr>
+        <w:ind w:left="3240" w:hanging="360"/>
+      </w:pPr>
+      <w:rPr>
+        <w:rFonts w:ascii="Symbol" w:hAnsi="Symbol" w:hint="default"/>
+      </w:rPr>
+    </w:lvl>
+    <w:lvl w:ilvl="4" w:tplc="04090003" w:tentative="1">
+      <w:start w:val="1"/>
+      <w:numFmt w:val="bullet"/>
+      <w:lvlText w:val="o"/>
+      <w:lvlJc w:val="left"/>
+      <w:pPr>
+        <w:ind w:left="3960" w:hanging="360"/>
+      </w:pPr>
+      <w:rPr>
+        <w:rFonts w:ascii="Courier New" w:hAnsi="Courier New" w:cs="Courier New" w:hint="default"/>
+      </w:rPr>
+    </w:lvl>
+    <w:lvl w:ilvl="5" w:tplc="04090005" w:tentative="1">
+      <w:start w:val="1"/>
+      <w:numFmt w:val="bullet"/>
+      <w:lvlText w:val=""/>
+      <w:lvlJc w:val="left"/>
+      <w:pPr>
+        <w:ind w:left="4680" w:hanging="360"/>
+      </w:pPr>
+      <w:rPr>
+        <w:rFonts w:ascii="Wingdings" w:hAnsi="Wingdings" w:hint="default"/>
+      </w:rPr>
+    </w:lvl>
+    <w:lvl w:ilvl="6" w:tplc="04090001" w:tentative="1">
+      <w:start w:val="1"/>
+      <w:numFmt w:val="bullet"/>
+      <w:lvlText w:val=""/>
+      <w:lvlJc w:val="left"/>
+      <w:pPr>
+        <w:ind w:left="5400" w:hanging="360"/>
+      </w:pPr>
+      <w:rPr>
+        <w:rFonts w:ascii="Symbol" w:hAnsi="Symbol" w:hint="default"/>
+      </w:rPr>
+    </w:lvl>
+    <w:lvl w:ilvl="7" w:tplc="04090003" w:tentative="1">
+      <w:start w:val="1"/>
+      <w:numFmt w:val="bullet"/>
+      <w:lvlText w:val="o"/>
+      <w:lvlJc w:val="left"/>
+      <w:pPr>
+        <w:ind w:left="6120" w:hanging="360"/>
+      </w:pPr>
+      <w:rPr>
+        <w:rFonts w:ascii="Courier New" w:hAnsi="Courier New" w:cs="Courier New" w:hint="default"/>
+      </w:rPr>
+    </w:lvl>
+    <w:lvl w:ilvl="8" w:tplc="04090005" w:tentative="1">
+      <w:start w:val="1"/>
+      <w:numFmt w:val="bullet"/>
+      <w:lvlText w:val=""/>
+      <w:lvlJc w:val="left"/>
+      <w:pPr>
+        <w:ind w:left="6840" w:hanging="360"/>
+      </w:pPr>
+      <w:rPr>
+        <w:rFonts w:ascii="Wingdings" w:hAnsi="Wingdings" w:hint="default"/>
+      </w:rPr>
+    </w:lvl>
+  </w:abstractNum>
+  <w:abstractNum w:abstractNumId="3" w15:restartNumberingAfterBreak="0">
     <w:nsid w:val="104E220A"/>
     <w:multiLevelType w:val="hybridMultilevel"/>
     <w:tmpl w:val="7D161F04"/>
@@ -7798,7 +9857,7 @@
       </w:pPr>
     </w:lvl>
   </w:abstractNum>
-  <w:abstractNum w:abstractNumId="3" w15:restartNumberingAfterBreak="0">
+  <w:abstractNum w:abstractNumId="4" w15:restartNumberingAfterBreak="0">
     <w:nsid w:val="13A25679"/>
     <w:multiLevelType w:val="hybridMultilevel"/>
     <w:tmpl w:val="31B425B8"/>
@@ -7911,7 +9970,7 @@
       </w:rPr>
     </w:lvl>
   </w:abstractNum>
-  <w:abstractNum w:abstractNumId="4" w15:restartNumberingAfterBreak="0">
+  <w:abstractNum w:abstractNumId="5" w15:restartNumberingAfterBreak="0">
     <w:nsid w:val="15B32C18"/>
     <w:multiLevelType w:val="hybridMultilevel"/>
     <w:tmpl w:val="80084432"/>
@@ -8024,7 +10083,7 @@
       </w:rPr>
     </w:lvl>
   </w:abstractNum>
-  <w:abstractNum w:abstractNumId="5" w15:restartNumberingAfterBreak="0">
+  <w:abstractNum w:abstractNumId="6" w15:restartNumberingAfterBreak="0">
     <w:nsid w:val="16405228"/>
     <w:multiLevelType w:val="hybridMultilevel"/>
     <w:tmpl w:val="25F0D07E"/>
@@ -8137,7 +10196,7 @@
       </w:rPr>
     </w:lvl>
   </w:abstractNum>
-  <w:abstractNum w:abstractNumId="6" w15:restartNumberingAfterBreak="0">
+  <w:abstractNum w:abstractNumId="7" w15:restartNumberingAfterBreak="0">
     <w:nsid w:val="187B5701"/>
     <w:multiLevelType w:val="hybridMultilevel"/>
     <w:tmpl w:val="03926AC8"/>
@@ -8224,7 +10283,7 @@
       </w:pPr>
     </w:lvl>
   </w:abstractNum>
-  <w:abstractNum w:abstractNumId="7" w15:restartNumberingAfterBreak="0">
+  <w:abstractNum w:abstractNumId="8" w15:restartNumberingAfterBreak="0">
     <w:nsid w:val="1CBA4726"/>
     <w:multiLevelType w:val="hybridMultilevel"/>
     <w:tmpl w:val="23F86A1C"/>
@@ -8313,7 +10372,7 @@
       </w:pPr>
     </w:lvl>
   </w:abstractNum>
-  <w:abstractNum w:abstractNumId="8" w15:restartNumberingAfterBreak="0">
+  <w:abstractNum w:abstractNumId="9" w15:restartNumberingAfterBreak="0">
     <w:nsid w:val="21DC23D6"/>
     <w:multiLevelType w:val="hybridMultilevel"/>
     <w:tmpl w:val="DC509A8A"/>
@@ -8403,7 +10462,7 @@
       </w:pPr>
     </w:lvl>
   </w:abstractNum>
-  <w:abstractNum w:abstractNumId="9" w15:restartNumberingAfterBreak="0">
+  <w:abstractNum w:abstractNumId="10" w15:restartNumberingAfterBreak="0">
     <w:nsid w:val="23A351AB"/>
     <w:multiLevelType w:val="hybridMultilevel"/>
     <w:tmpl w:val="893A0F76"/>
@@ -8516,7 +10575,7 @@
       </w:rPr>
     </w:lvl>
   </w:abstractNum>
-  <w:abstractNum w:abstractNumId="10" w15:restartNumberingAfterBreak="0">
+  <w:abstractNum w:abstractNumId="11" w15:restartNumberingAfterBreak="0">
     <w:nsid w:val="23BB023D"/>
     <w:multiLevelType w:val="hybridMultilevel"/>
     <w:tmpl w:val="1D882E10"/>
@@ -8602,7 +10661,7 @@
       </w:pPr>
     </w:lvl>
   </w:abstractNum>
-  <w:abstractNum w:abstractNumId="11" w15:restartNumberingAfterBreak="0">
+  <w:abstractNum w:abstractNumId="12" w15:restartNumberingAfterBreak="0">
     <w:nsid w:val="26210121"/>
     <w:multiLevelType w:val="hybridMultilevel"/>
     <w:tmpl w:val="E71A838E"/>
@@ -8691,7 +10750,7 @@
       </w:pPr>
     </w:lvl>
   </w:abstractNum>
-  <w:abstractNum w:abstractNumId="12" w15:restartNumberingAfterBreak="0">
+  <w:abstractNum w:abstractNumId="13" w15:restartNumberingAfterBreak="0">
     <w:nsid w:val="2B6E5FA0"/>
     <w:multiLevelType w:val="hybridMultilevel"/>
     <w:tmpl w:val="AAA04564"/>
@@ -8777,7 +10836,7 @@
       </w:pPr>
     </w:lvl>
   </w:abstractNum>
-  <w:abstractNum w:abstractNumId="13" w15:restartNumberingAfterBreak="0">
+  <w:abstractNum w:abstractNumId="14" w15:restartNumberingAfterBreak="0">
     <w:nsid w:val="334F150A"/>
     <w:multiLevelType w:val="hybridMultilevel"/>
     <w:tmpl w:val="C154563E"/>
@@ -8864,7 +10923,7 @@
       </w:pPr>
     </w:lvl>
   </w:abstractNum>
-  <w:abstractNum w:abstractNumId="14" w15:restartNumberingAfterBreak="0">
+  <w:abstractNum w:abstractNumId="15" w15:restartNumberingAfterBreak="0">
     <w:nsid w:val="33D81E8E"/>
     <w:multiLevelType w:val="hybridMultilevel"/>
     <w:tmpl w:val="7D6AF07E"/>
@@ -8974,7 +11033,7 @@
       </w:rPr>
     </w:lvl>
   </w:abstractNum>
-  <w:abstractNum w:abstractNumId="15" w15:restartNumberingAfterBreak="0">
+  <w:abstractNum w:abstractNumId="16" w15:restartNumberingAfterBreak="0">
     <w:nsid w:val="38485895"/>
     <w:multiLevelType w:val="hybridMultilevel"/>
     <w:tmpl w:val="0E368280"/>
@@ -9087,7 +11146,7 @@
       </w:rPr>
     </w:lvl>
   </w:abstractNum>
-  <w:abstractNum w:abstractNumId="16" w15:restartNumberingAfterBreak="0">
+  <w:abstractNum w:abstractNumId="17" w15:restartNumberingAfterBreak="0">
     <w:nsid w:val="3C12320A"/>
     <w:multiLevelType w:val="hybridMultilevel"/>
     <w:tmpl w:val="E5688604"/>
@@ -9200,7 +11259,7 @@
       </w:rPr>
     </w:lvl>
   </w:abstractNum>
-  <w:abstractNum w:abstractNumId="17" w15:restartNumberingAfterBreak="0">
+  <w:abstractNum w:abstractNumId="18" w15:restartNumberingAfterBreak="0">
     <w:nsid w:val="3EF3287E"/>
     <w:multiLevelType w:val="hybridMultilevel"/>
     <w:tmpl w:val="565EB8BC"/>
@@ -9313,7 +11372,7 @@
       </w:rPr>
     </w:lvl>
   </w:abstractNum>
-  <w:abstractNum w:abstractNumId="18" w15:restartNumberingAfterBreak="0">
+  <w:abstractNum w:abstractNumId="19" w15:restartNumberingAfterBreak="0">
     <w:nsid w:val="4219763B"/>
     <w:multiLevelType w:val="hybridMultilevel"/>
     <w:tmpl w:val="0A5E2610"/>
@@ -9400,7 +11459,7 @@
       </w:pPr>
     </w:lvl>
   </w:abstractNum>
-  <w:abstractNum w:abstractNumId="19" w15:restartNumberingAfterBreak="0">
+  <w:abstractNum w:abstractNumId="20" w15:restartNumberingAfterBreak="0">
     <w:nsid w:val="48866F8A"/>
     <w:multiLevelType w:val="hybridMultilevel"/>
     <w:tmpl w:val="8A68406A"/>
@@ -9513,7 +11572,7 @@
       </w:rPr>
     </w:lvl>
   </w:abstractNum>
-  <w:abstractNum w:abstractNumId="20" w15:restartNumberingAfterBreak="0">
+  <w:abstractNum w:abstractNumId="21" w15:restartNumberingAfterBreak="0">
     <w:nsid w:val="536A5A11"/>
     <w:multiLevelType w:val="hybridMultilevel"/>
     <w:tmpl w:val="6434B638"/>
@@ -9627,7 +11686,7 @@
       </w:rPr>
     </w:lvl>
   </w:abstractNum>
-  <w:abstractNum w:abstractNumId="21" w15:restartNumberingAfterBreak="0">
+  <w:abstractNum w:abstractNumId="22" w15:restartNumberingAfterBreak="0">
     <w:nsid w:val="53791E86"/>
     <w:multiLevelType w:val="hybridMultilevel"/>
     <w:tmpl w:val="6E74D6CE"/>
@@ -9713,7 +11772,7 @@
       </w:pPr>
     </w:lvl>
   </w:abstractNum>
-  <w:abstractNum w:abstractNumId="22" w15:restartNumberingAfterBreak="0">
+  <w:abstractNum w:abstractNumId="23" w15:restartNumberingAfterBreak="0">
     <w:nsid w:val="5DF256F8"/>
     <w:multiLevelType w:val="hybridMultilevel"/>
     <w:tmpl w:val="E5BE57BE"/>
@@ -9802,7 +11861,7 @@
       </w:pPr>
     </w:lvl>
   </w:abstractNum>
-  <w:abstractNum w:abstractNumId="23" w15:restartNumberingAfterBreak="0">
+  <w:abstractNum w:abstractNumId="24" w15:restartNumberingAfterBreak="0">
     <w:nsid w:val="5F965099"/>
     <w:multiLevelType w:val="hybridMultilevel"/>
     <w:tmpl w:val="958A7E02"/>
@@ -9891,7 +11950,7 @@
       </w:pPr>
     </w:lvl>
   </w:abstractNum>
-  <w:abstractNum w:abstractNumId="24" w15:restartNumberingAfterBreak="0">
+  <w:abstractNum w:abstractNumId="25" w15:restartNumberingAfterBreak="0">
     <w:nsid w:val="601554AD"/>
     <w:multiLevelType w:val="hybridMultilevel"/>
     <w:tmpl w:val="80BC2230"/>
@@ -9980,7 +12039,7 @@
       </w:pPr>
     </w:lvl>
   </w:abstractNum>
-  <w:abstractNum w:abstractNumId="25" w15:restartNumberingAfterBreak="0">
+  <w:abstractNum w:abstractNumId="26" w15:restartNumberingAfterBreak="0">
     <w:nsid w:val="62243ABB"/>
     <w:multiLevelType w:val="hybridMultilevel"/>
     <w:tmpl w:val="B046FC78"/>
@@ -10093,7 +12152,7 @@
       </w:rPr>
     </w:lvl>
   </w:abstractNum>
-  <w:abstractNum w:abstractNumId="26" w15:restartNumberingAfterBreak="0">
+  <w:abstractNum w:abstractNumId="27" w15:restartNumberingAfterBreak="0">
     <w:nsid w:val="6249666D"/>
     <w:multiLevelType w:val="hybridMultilevel"/>
     <w:tmpl w:val="7D58017C"/>
@@ -10179,7 +12238,7 @@
       </w:pPr>
     </w:lvl>
   </w:abstractNum>
-  <w:abstractNum w:abstractNumId="27" w15:restartNumberingAfterBreak="0">
+  <w:abstractNum w:abstractNumId="28" w15:restartNumberingAfterBreak="0">
     <w:nsid w:val="644B4CE5"/>
     <w:multiLevelType w:val="hybridMultilevel"/>
     <w:tmpl w:val="0F2C786C"/>
@@ -10268,7 +12327,233 @@
       </w:pPr>
     </w:lvl>
   </w:abstractNum>
-  <w:abstractNum w:abstractNumId="28" w15:restartNumberingAfterBreak="0">
+  <w:abstractNum w:abstractNumId="29" w15:restartNumberingAfterBreak="0">
+    <w:nsid w:val="6C095F35"/>
+    <w:multiLevelType w:val="hybridMultilevel"/>
+    <w:tmpl w:val="8F38C3C4"/>
+    <w:lvl w:ilvl="0" w:tplc="04090001">
+      <w:start w:val="1"/>
+      <w:numFmt w:val="bullet"/>
+      <w:lvlText w:val=""/>
+      <w:lvlJc w:val="left"/>
+      <w:pPr>
+        <w:ind w:left="720" w:hanging="360"/>
+      </w:pPr>
+      <w:rPr>
+        <w:rFonts w:ascii="Symbol" w:hAnsi="Symbol" w:hint="default"/>
+      </w:rPr>
+    </w:lvl>
+    <w:lvl w:ilvl="1" w:tplc="04090003" w:tentative="1">
+      <w:start w:val="1"/>
+      <w:numFmt w:val="bullet"/>
+      <w:lvlText w:val="o"/>
+      <w:lvlJc w:val="left"/>
+      <w:pPr>
+        <w:ind w:left="1440" w:hanging="360"/>
+      </w:pPr>
+      <w:rPr>
+        <w:rFonts w:ascii="Courier New" w:hAnsi="Courier New" w:cs="Courier New" w:hint="default"/>
+      </w:rPr>
+    </w:lvl>
+    <w:lvl w:ilvl="2" w:tplc="04090005" w:tentative="1">
+      <w:start w:val="1"/>
+      <w:numFmt w:val="bullet"/>
+      <w:lvlText w:val=""/>
+      <w:lvlJc w:val="left"/>
+      <w:pPr>
+        <w:ind w:left="2160" w:hanging="360"/>
+      </w:pPr>
+      <w:rPr>
+        <w:rFonts w:ascii="Wingdings" w:hAnsi="Wingdings" w:hint="default"/>
+      </w:rPr>
+    </w:lvl>
+    <w:lvl w:ilvl="3" w:tplc="04090001" w:tentative="1">
+      <w:start w:val="1"/>
+      <w:numFmt w:val="bullet"/>
+      <w:lvlText w:val=""/>
+      <w:lvlJc w:val="left"/>
+      <w:pPr>
+        <w:ind w:left="2880" w:hanging="360"/>
+      </w:pPr>
+      <w:rPr>
+        <w:rFonts w:ascii="Symbol" w:hAnsi="Symbol" w:hint="default"/>
+      </w:rPr>
+    </w:lvl>
+    <w:lvl w:ilvl="4" w:tplc="04090003" w:tentative="1">
+      <w:start w:val="1"/>
+      <w:numFmt w:val="bullet"/>
+      <w:lvlText w:val="o"/>
+      <w:lvlJc w:val="left"/>
+      <w:pPr>
+        <w:ind w:left="3600" w:hanging="360"/>
+      </w:pPr>
+      <w:rPr>
+        <w:rFonts w:ascii="Courier New" w:hAnsi="Courier New" w:cs="Courier New" w:hint="default"/>
+      </w:rPr>
+    </w:lvl>
+    <w:lvl w:ilvl="5" w:tplc="04090005" w:tentative="1">
+      <w:start w:val="1"/>
+      <w:numFmt w:val="bullet"/>
+      <w:lvlText w:val=""/>
+      <w:lvlJc w:val="left"/>
+      <w:pPr>
+        <w:ind w:left="4320" w:hanging="360"/>
+      </w:pPr>
+      <w:rPr>
+        <w:rFonts w:ascii="Wingdings" w:hAnsi="Wingdings" w:hint="default"/>
+      </w:rPr>
+    </w:lvl>
+    <w:lvl w:ilvl="6" w:tplc="04090001" w:tentative="1">
+      <w:start w:val="1"/>
+      <w:numFmt w:val="bullet"/>
+      <w:lvlText w:val=""/>
+      <w:lvlJc w:val="left"/>
+      <w:pPr>
+        <w:ind w:left="5040" w:hanging="360"/>
+      </w:pPr>
+      <w:rPr>
+        <w:rFonts w:ascii="Symbol" w:hAnsi="Symbol" w:hint="default"/>
+      </w:rPr>
+    </w:lvl>
+    <w:lvl w:ilvl="7" w:tplc="04090003" w:tentative="1">
+      <w:start w:val="1"/>
+      <w:numFmt w:val="bullet"/>
+      <w:lvlText w:val="o"/>
+      <w:lvlJc w:val="left"/>
+      <w:pPr>
+        <w:ind w:left="5760" w:hanging="360"/>
+      </w:pPr>
+      <w:rPr>
+        <w:rFonts w:ascii="Courier New" w:hAnsi="Courier New" w:cs="Courier New" w:hint="default"/>
+      </w:rPr>
+    </w:lvl>
+    <w:lvl w:ilvl="8" w:tplc="04090005" w:tentative="1">
+      <w:start w:val="1"/>
+      <w:numFmt w:val="bullet"/>
+      <w:lvlText w:val=""/>
+      <w:lvlJc w:val="left"/>
+      <w:pPr>
+        <w:ind w:left="6480" w:hanging="360"/>
+      </w:pPr>
+      <w:rPr>
+        <w:rFonts w:ascii="Wingdings" w:hAnsi="Wingdings" w:hint="default"/>
+      </w:rPr>
+    </w:lvl>
+  </w:abstractNum>
+  <w:abstractNum w:abstractNumId="30" w15:restartNumberingAfterBreak="0">
+    <w:nsid w:val="6DDC555B"/>
+    <w:multiLevelType w:val="hybridMultilevel"/>
+    <w:tmpl w:val="98A21F30"/>
+    <w:lvl w:ilvl="0" w:tplc="04090001">
+      <w:start w:val="1"/>
+      <w:numFmt w:val="bullet"/>
+      <w:lvlText w:val=""/>
+      <w:lvlJc w:val="left"/>
+      <w:pPr>
+        <w:ind w:left="1800" w:hanging="360"/>
+      </w:pPr>
+      <w:rPr>
+        <w:rFonts w:ascii="Symbol" w:hAnsi="Symbol" w:hint="default"/>
+      </w:rPr>
+    </w:lvl>
+    <w:lvl w:ilvl="1" w:tplc="04090003" w:tentative="1">
+      <w:start w:val="1"/>
+      <w:numFmt w:val="bullet"/>
+      <w:lvlText w:val="o"/>
+      <w:lvlJc w:val="left"/>
+      <w:pPr>
+        <w:ind w:left="2520" w:hanging="360"/>
+      </w:pPr>
+      <w:rPr>
+        <w:rFonts w:ascii="Courier New" w:hAnsi="Courier New" w:cs="Courier New" w:hint="default"/>
+      </w:rPr>
+    </w:lvl>
+    <w:lvl w:ilvl="2" w:tplc="04090005" w:tentative="1">
+      <w:start w:val="1"/>
+      <w:numFmt w:val="bullet"/>
+      <w:lvlText w:val=""/>
+      <w:lvlJc w:val="left"/>
+      <w:pPr>
+        <w:ind w:left="3240" w:hanging="360"/>
+      </w:pPr>
+      <w:rPr>
+        <w:rFonts w:ascii="Wingdings" w:hAnsi="Wingdings" w:hint="default"/>
+      </w:rPr>
+    </w:lvl>
+    <w:lvl w:ilvl="3" w:tplc="04090001" w:tentative="1">
+      <w:start w:val="1"/>
+      <w:numFmt w:val="bullet"/>
+      <w:lvlText w:val=""/>
+      <w:lvlJc w:val="left"/>
+      <w:pPr>
+        <w:ind w:left="3960" w:hanging="360"/>
+      </w:pPr>
+      <w:rPr>
+        <w:rFonts w:ascii="Symbol" w:hAnsi="Symbol" w:hint="default"/>
+      </w:rPr>
+    </w:lvl>
+    <w:lvl w:ilvl="4" w:tplc="04090003" w:tentative="1">
+      <w:start w:val="1"/>
+      <w:numFmt w:val="bullet"/>
+      <w:lvlText w:val="o"/>
+      <w:lvlJc w:val="left"/>
+      <w:pPr>
+        <w:ind w:left="4680" w:hanging="360"/>
+      </w:pPr>
+      <w:rPr>
+        <w:rFonts w:ascii="Courier New" w:hAnsi="Courier New" w:cs="Courier New" w:hint="default"/>
+      </w:rPr>
+    </w:lvl>
+    <w:lvl w:ilvl="5" w:tplc="04090005" w:tentative="1">
+      <w:start w:val="1"/>
+      <w:numFmt w:val="bullet"/>
+      <w:lvlText w:val=""/>
+      <w:lvlJc w:val="left"/>
+      <w:pPr>
+        <w:ind w:left="5400" w:hanging="360"/>
+      </w:pPr>
+      <w:rPr>
+        <w:rFonts w:ascii="Wingdings" w:hAnsi="Wingdings" w:hint="default"/>
+      </w:rPr>
+    </w:lvl>
+    <w:lvl w:ilvl="6" w:tplc="04090001" w:tentative="1">
+      <w:start w:val="1"/>
+      <w:numFmt w:val="bullet"/>
+      <w:lvlText w:val=""/>
+      <w:lvlJc w:val="left"/>
+      <w:pPr>
+        <w:ind w:left="6120" w:hanging="360"/>
+      </w:pPr>
+      <w:rPr>
+        <w:rFonts w:ascii="Symbol" w:hAnsi="Symbol" w:hint="default"/>
+      </w:rPr>
+    </w:lvl>
+    <w:lvl w:ilvl="7" w:tplc="04090003" w:tentative="1">
+      <w:start w:val="1"/>
+      <w:numFmt w:val="bullet"/>
+      <w:lvlText w:val="o"/>
+      <w:lvlJc w:val="left"/>
+      <w:pPr>
+        <w:ind w:left="6840" w:hanging="360"/>
+      </w:pPr>
+      <w:rPr>
+        <w:rFonts w:ascii="Courier New" w:hAnsi="Courier New" w:cs="Courier New" w:hint="default"/>
+      </w:rPr>
+    </w:lvl>
+    <w:lvl w:ilvl="8" w:tplc="04090005" w:tentative="1">
+      <w:start w:val="1"/>
+      <w:numFmt w:val="bullet"/>
+      <w:lvlText w:val=""/>
+      <w:lvlJc w:val="left"/>
+      <w:pPr>
+        <w:ind w:left="7560" w:hanging="360"/>
+      </w:pPr>
+      <w:rPr>
+        <w:rFonts w:ascii="Wingdings" w:hAnsi="Wingdings" w:hint="default"/>
+      </w:rPr>
+    </w:lvl>
+  </w:abstractNum>
+  <w:abstractNum w:abstractNumId="31" w15:restartNumberingAfterBreak="0">
     <w:nsid w:val="768E6B79"/>
     <w:multiLevelType w:val="hybridMultilevel"/>
     <w:tmpl w:val="05500E10"/>
@@ -10354,7 +12639,7 @@
       </w:pPr>
     </w:lvl>
   </w:abstractNum>
-  <w:abstractNum w:abstractNumId="29" w15:restartNumberingAfterBreak="0">
+  <w:abstractNum w:abstractNumId="32" w15:restartNumberingAfterBreak="0">
     <w:nsid w:val="7D1740C5"/>
     <w:multiLevelType w:val="hybridMultilevel"/>
     <w:tmpl w:val="C47EA310"/>
@@ -10469,37 +12754,37 @@
     </w:lvl>
   </w:abstractNum>
   <w:num w:numId="1" w16cid:durableId="373114278">
-    <w:abstractNumId w:val="6"/>
+    <w:abstractNumId w:val="7"/>
   </w:num>
   <w:num w:numId="2" w16cid:durableId="1496991450">
-    <w:abstractNumId w:val="18"/>
+    <w:abstractNumId w:val="19"/>
   </w:num>
   <w:num w:numId="3" w16cid:durableId="1844931767">
-    <w:abstractNumId w:val="13"/>
+    <w:abstractNumId w:val="14"/>
   </w:num>
   <w:num w:numId="4" w16cid:durableId="678043903">
-    <w:abstractNumId w:val="28"/>
+    <w:abstractNumId w:val="31"/>
   </w:num>
   <w:num w:numId="5" w16cid:durableId="1731079629">
-    <w:abstractNumId w:val="29"/>
+    <w:abstractNumId w:val="32"/>
   </w:num>
   <w:num w:numId="6" w16cid:durableId="9114195">
-    <w:abstractNumId w:val="18"/>
+    <w:abstractNumId w:val="19"/>
     <w:lvlOverride w:ilvl="0">
       <w:startOverride w:val="1"/>
     </w:lvlOverride>
   </w:num>
   <w:num w:numId="7" w16cid:durableId="281302481">
-    <w:abstractNumId w:val="20"/>
+    <w:abstractNumId w:val="21"/>
   </w:num>
   <w:num w:numId="8" w16cid:durableId="40641190">
     <w:abstractNumId w:val="0"/>
   </w:num>
   <w:num w:numId="9" w16cid:durableId="1155494100">
-    <w:abstractNumId w:val="5"/>
+    <w:abstractNumId w:val="6"/>
   </w:num>
   <w:num w:numId="10" w16cid:durableId="672073731">
-    <w:abstractNumId w:val="18"/>
+    <w:abstractNumId w:val="19"/>
     <w:lvlOverride w:ilvl="0">
       <w:startOverride w:val="1"/>
     </w:lvlOverride>
@@ -10508,79 +12793,88 @@
     <w:abstractNumId w:val="1"/>
   </w:num>
   <w:num w:numId="12" w16cid:durableId="922178100">
-    <w:abstractNumId w:val="16"/>
+    <w:abstractNumId w:val="17"/>
   </w:num>
   <w:num w:numId="13" w16cid:durableId="1870876701">
-    <w:abstractNumId w:val="3"/>
+    <w:abstractNumId w:val="4"/>
   </w:num>
   <w:num w:numId="14" w16cid:durableId="263805186">
-    <w:abstractNumId w:val="4"/>
+    <w:abstractNumId w:val="5"/>
   </w:num>
   <w:num w:numId="15" w16cid:durableId="855266941">
-    <w:abstractNumId w:val="23"/>
+    <w:abstractNumId w:val="24"/>
   </w:num>
   <w:num w:numId="16" w16cid:durableId="1860771224">
-    <w:abstractNumId w:val="24"/>
+    <w:abstractNumId w:val="25"/>
   </w:num>
   <w:num w:numId="17" w16cid:durableId="787239113">
-    <w:abstractNumId w:val="11"/>
+    <w:abstractNumId w:val="12"/>
   </w:num>
   <w:num w:numId="18" w16cid:durableId="966814030">
-    <w:abstractNumId w:val="17"/>
+    <w:abstractNumId w:val="18"/>
   </w:num>
   <w:num w:numId="19" w16cid:durableId="956565808">
-    <w:abstractNumId w:val="9"/>
+    <w:abstractNumId w:val="10"/>
   </w:num>
   <w:num w:numId="20" w16cid:durableId="1703822038">
-    <w:abstractNumId w:val="19"/>
+    <w:abstractNumId w:val="20"/>
   </w:num>
   <w:num w:numId="21" w16cid:durableId="118694695">
-    <w:abstractNumId w:val="25"/>
+    <w:abstractNumId w:val="26"/>
   </w:num>
   <w:num w:numId="22" w16cid:durableId="1710449912">
-    <w:abstractNumId w:val="6"/>
+    <w:abstractNumId w:val="7"/>
     <w:lvlOverride w:ilvl="0">
       <w:startOverride w:val="1"/>
     </w:lvlOverride>
   </w:num>
   <w:num w:numId="23" w16cid:durableId="1195196765">
-    <w:abstractNumId w:val="22"/>
+    <w:abstractNumId w:val="23"/>
   </w:num>
   <w:num w:numId="24" w16cid:durableId="1138914709">
-    <w:abstractNumId w:val="12"/>
+    <w:abstractNumId w:val="13"/>
   </w:num>
   <w:num w:numId="25" w16cid:durableId="487407731">
+    <w:abstractNumId w:val="16"/>
+  </w:num>
+  <w:num w:numId="26" w16cid:durableId="1029138447">
+    <w:abstractNumId w:val="8"/>
+  </w:num>
+  <w:num w:numId="27" w16cid:durableId="733697366">
     <w:abstractNumId w:val="15"/>
   </w:num>
-  <w:num w:numId="26" w16cid:durableId="1029138447">
-    <w:abstractNumId w:val="7"/>
-  </w:num>
-  <w:num w:numId="27" w16cid:durableId="733697366">
-    <w:abstractNumId w:val="14"/>
-  </w:num>
   <w:num w:numId="28" w16cid:durableId="1584534715">
-    <w:abstractNumId w:val="2"/>
+    <w:abstractNumId w:val="3"/>
   </w:num>
   <w:num w:numId="29" w16cid:durableId="979312625">
-    <w:abstractNumId w:val="10"/>
+    <w:abstractNumId w:val="11"/>
   </w:num>
   <w:num w:numId="30" w16cid:durableId="1477382321">
-    <w:abstractNumId w:val="8"/>
+    <w:abstractNumId w:val="9"/>
   </w:num>
   <w:num w:numId="31" w16cid:durableId="55519662">
-    <w:abstractNumId w:val="26"/>
+    <w:abstractNumId w:val="27"/>
   </w:num>
   <w:num w:numId="32" w16cid:durableId="632564857">
-    <w:abstractNumId w:val="27"/>
+    <w:abstractNumId w:val="28"/>
   </w:num>
   <w:num w:numId="33" w16cid:durableId="1909996233">
-    <w:abstractNumId w:val="6"/>
+    <w:abstractNumId w:val="7"/>
     <w:lvlOverride w:ilvl="0">
       <w:startOverride w:val="1"/>
     </w:lvlOverride>
   </w:num>
   <w:num w:numId="34" w16cid:durableId="1241137027">
-    <w:abstractNumId w:val="21"/>
+    <w:abstractNumId w:val="22"/>
+  </w:num>
+  <w:num w:numId="35" w16cid:durableId="1070426311">
+    <w:abstractNumId w:val="29"/>
+  </w:num>
+  <w:num w:numId="36" w16cid:durableId="613446442">
+    <w:abstractNumId w:val="30"/>
+  </w:num>
+  <w:num w:numId="37" w16cid:durableId="1252393243">
+    <w:abstractNumId w:val="2"/>
   </w:num>
   <w:numIdMacAtCleanup w:val="21"/>
 </w:numbering>
@@ -11025,7 +13319,7 @@
     <w:uiPriority w:val="9"/>
     <w:unhideWhenUsed/>
     <w:qFormat/>
-    <w:rsid w:val="00C44E3A"/>
+    <w:rsid w:val="000F4D1D"/>
     <w:pPr>
       <w:keepNext/>
       <w:keepLines/>
@@ -11036,7 +13330,7 @@
       <w:outlineLvl w:val="1"/>
     </w:pPr>
     <w:rPr>
-      <w:rFonts w:asciiTheme="majorHAnsi" w:eastAsiaTheme="majorEastAsia" w:hAnsiTheme="majorHAnsi" w:cstheme="majorBidi"/>
+      <w:rFonts w:asciiTheme="minorBidi" w:eastAsiaTheme="majorEastAsia" w:hAnsiTheme="minorBidi" w:cstheme="majorBidi"/>
       <w:b/>
       <w:color w:val="2F5496" w:themeColor="accent1" w:themeShade="BF"/>
       <w:sz w:val="28"/>
@@ -11206,9 +13500,9 @@
     <w:basedOn w:val="DefaultParagraphFont"/>
     <w:link w:val="Heading2"/>
     <w:uiPriority w:val="9"/>
-    <w:rsid w:val="00C44E3A"/>
+    <w:rsid w:val="000F4D1D"/>
     <w:rPr>
-      <w:rFonts w:asciiTheme="majorHAnsi" w:eastAsiaTheme="majorEastAsia" w:hAnsiTheme="majorHAnsi" w:cstheme="majorBidi"/>
+      <w:rFonts w:asciiTheme="minorBidi" w:eastAsiaTheme="majorEastAsia" w:hAnsiTheme="minorBidi" w:cstheme="majorBidi"/>
       <w:b/>
       <w:color w:val="2F5496" w:themeColor="accent1" w:themeShade="BF"/>
       <w:sz w:val="28"/>
@@ -11524,6 +13818,18 @@
     <w:rPr>
       <w:color w:val="605E5C"/>
       <w:shd w:val="clear" w:color="auto" w:fill="E1DFDD"/>
+    </w:rPr>
+  </w:style>
+  <w:style w:type="character" w:styleId="FollowedHyperlink">
+    <w:name w:val="FollowedHyperlink"/>
+    <w:basedOn w:val="DefaultParagraphFont"/>
+    <w:uiPriority w:val="99"/>
+    <w:semiHidden/>
+    <w:unhideWhenUsed/>
+    <w:rsid w:val="00DD7390"/>
+    <w:rPr>
+      <w:color w:val="954F72" w:themeColor="followedHyperlink"/>
+      <w:u w:val="single"/>
     </w:rPr>
   </w:style>
 </w:styles>

</xml_diff>